<commit_message>
Developer Tips: C# Selenium with MSTest Basics - Refactored RemoteWebDriver to IWebDriver.  Added WebElementUtility with Wait management and FindElement logic.  Removed references to the environment variable as passing the path to the drivers in the driver class works.
</commit_message>
<xml_diff>
--- a/Tips.Selenium/docs/DeveloperTips.CSharp.SeleniumWithMSTestBasics.docx
+++ b/Tips.Selenium/docs/DeveloperTips.CSharp.SeleniumWithMSTestBasics.docx
@@ -972,14 +972,61 @@
         <w:rPr>
           <w:rFonts w:eastAsia="Times New Roman" w:cs="Times New Roman"/>
         </w:rPr>
-        <w:t>Selenium.Support</w:t>
+        <w:t>DotNetSeleniumExtras.WaitHelpers</w:t>
       </w:r>
       <w:proofErr w:type="spellEnd"/>
       <w:r>
         <w:rPr>
           <w:rFonts w:eastAsia="Times New Roman" w:cs="Times New Roman"/>
         </w:rPr>
-        <w:t xml:space="preserve"> by Selenium Committers</w:t>
+        <w:t xml:space="preserve"> by </w:t>
+      </w:r>
+      <w:proofErr w:type="spellStart"/>
+      <w:r>
+        <w:rPr>
+          <w:rFonts w:eastAsia="Times New Roman" w:cs="Times New Roman"/>
+        </w:rPr>
+        <w:t>SeleniumExtras.WaitHelpers</w:t>
+      </w:r>
+      <w:proofErr w:type="spellEnd"/>
+      <w:r>
+        <w:rPr>
+          <w:rFonts w:eastAsia="Times New Roman" w:cs="Times New Roman"/>
+        </w:rPr>
+        <w:t xml:space="preserve"> (v3.11.0)</w:t>
+      </w:r>
+    </w:p>
+    <w:p>
+      <w:pPr>
+        <w:pStyle w:val="ListParagraph"/>
+        <w:numPr>
+          <w:ilvl w:val="2"/>
+          <w:numId w:val="5"/>
+        </w:numPr>
+        <w:spacing w:after="160" w:line="259" w:lineRule="auto"/>
+        <w:rPr>
+          <w:rFonts w:eastAsia="Times New Roman" w:cs="Times New Roman"/>
+        </w:rPr>
+      </w:pPr>
+      <w:r>
+        <w:rPr>
+          <w:rFonts w:eastAsia="Times New Roman" w:cs="Times New Roman"/>
+        </w:rPr>
+        <w:t xml:space="preserve">Used for </w:t>
+      </w:r>
+      <w:proofErr w:type="spellStart"/>
+      <w:r>
+        <w:rPr>
+          <w:rFonts w:eastAsia="Times New Roman" w:cs="Times New Roman"/>
+        </w:rPr>
+        <w:t>StalenessOf</w:t>
+      </w:r>
+      <w:proofErr w:type="spellEnd"/>
+      <w:r>
+        <w:rPr>
+          <w:rFonts w:eastAsia="Times New Roman" w:cs="Times New Roman"/>
+        </w:rPr>
+        <w:t xml:space="preserve"> checks</w:t>
       </w:r>
     </w:p>
     <w:p>
@@ -999,6 +1046,39 @@
         <w:rPr>
           <w:rFonts w:eastAsia="Times New Roman" w:cs="Times New Roman"/>
         </w:rPr>
+        <w:t>Selenium.Support</w:t>
+      </w:r>
+      <w:proofErr w:type="spellEnd"/>
+      <w:r>
+        <w:rPr>
+          <w:rFonts w:eastAsia="Times New Roman" w:cs="Times New Roman"/>
+        </w:rPr>
+        <w:t xml:space="preserve"> by Selenium Committers</w:t>
+      </w:r>
+      <w:r>
+        <w:rPr>
+          <w:rFonts w:eastAsia="Times New Roman" w:cs="Times New Roman"/>
+        </w:rPr>
+        <w:t xml:space="preserve"> (v3.141.0)</w:t>
+      </w:r>
+    </w:p>
+    <w:p>
+      <w:pPr>
+        <w:pStyle w:val="ListParagraph"/>
+        <w:numPr>
+          <w:ilvl w:val="1"/>
+          <w:numId w:val="5"/>
+        </w:numPr>
+        <w:spacing w:after="160" w:line="259" w:lineRule="auto"/>
+        <w:rPr>
+          <w:rFonts w:eastAsia="Times New Roman" w:cs="Times New Roman"/>
+        </w:rPr>
+      </w:pPr>
+      <w:proofErr w:type="spellStart"/>
+      <w:r>
+        <w:rPr>
+          <w:rFonts w:eastAsia="Times New Roman" w:cs="Times New Roman"/>
+        </w:rPr>
         <w:t>Selenium.WebDriver</w:t>
       </w:r>
       <w:proofErr w:type="spellEnd"/>
@@ -1008,53 +1088,11 @@
         </w:rPr>
         <w:t xml:space="preserve"> by Selenium Committers</w:t>
       </w:r>
-    </w:p>
-    <w:p>
-      <w:pPr>
-        <w:spacing w:after="160" w:line="259" w:lineRule="auto"/>
-        <w:rPr>
-          <w:rFonts w:eastAsia="Times New Roman" w:cs="Times New Roman"/>
-        </w:rPr>
-      </w:pPr>
-      <w:r>
-        <w:rPr>
-          <w:noProof/>
-        </w:rPr>
-        <w:drawing>
-          <wp:inline distT="0" distB="0" distL="0" distR="0" wp14:anchorId="7D4DB9BD" wp14:editId="43E82AF5">
-            <wp:extent cx="5943600" cy="1083945"/>
-            <wp:effectExtent l="0" t="0" r="0" b="1905"/>
-            <wp:docPr id="1" name="Picture 1"/>
-            <wp:cNvGraphicFramePr>
-              <a:graphicFrameLocks xmlns:a="http://schemas.openxmlformats.org/drawingml/2006/main" noChangeAspect="1"/>
-            </wp:cNvGraphicFramePr>
-            <a:graphic xmlns:a="http://schemas.openxmlformats.org/drawingml/2006/main">
-              <a:graphicData uri="http://schemas.openxmlformats.org/drawingml/2006/picture">
-                <pic:pic xmlns:pic="http://schemas.openxmlformats.org/drawingml/2006/picture">
-                  <pic:nvPicPr>
-                    <pic:cNvPr id="0" name=""/>
-                    <pic:cNvPicPr/>
-                  </pic:nvPicPr>
-                  <pic:blipFill>
-                    <a:blip r:embed="rId12"/>
-                    <a:stretch>
-                      <a:fillRect/>
-                    </a:stretch>
-                  </pic:blipFill>
-                  <pic:spPr>
-                    <a:xfrm>
-                      <a:off x="0" y="0"/>
-                      <a:ext cx="5943600" cy="1083945"/>
-                    </a:xfrm>
-                    <a:prstGeom prst="rect">
-                      <a:avLst/>
-                    </a:prstGeom>
-                  </pic:spPr>
-                </pic:pic>
-              </a:graphicData>
-            </a:graphic>
-          </wp:inline>
-        </w:drawing>
+      <w:r>
+        <w:rPr>
+          <w:rFonts w:eastAsia="Times New Roman" w:cs="Times New Roman"/>
+        </w:rPr>
+        <w:t xml:space="preserve"> (v3.141.0)</w:t>
       </w:r>
     </w:p>
     <w:p>
@@ -1078,7 +1116,7 @@
           <w:u w:val="none"/>
         </w:rPr>
       </w:pPr>
-      <w:hyperlink r:id="rId13" w:history="1">
+      <w:hyperlink r:id="rId12" w:history="1">
         <w:r>
           <w:rPr>
             <w:rStyle w:val="Hyperlink"/>
@@ -1108,8 +1146,13 @@
           <w:ilvl w:val="0"/>
           <w:numId w:val="3"/>
         </w:numPr>
-      </w:pPr>
-      <w:hyperlink r:id="rId14" w:history="1">
+        <w:rPr>
+          <w:rStyle w:val="Hyperlink"/>
+          <w:color w:val="auto"/>
+          <w:u w:val="none"/>
+        </w:rPr>
+      </w:pPr>
+      <w:hyperlink r:id="rId13" w:history="1">
         <w:r>
           <w:rPr>
             <w:rStyle w:val="Hyperlink"/>
@@ -1120,14 +1163,30 @@
     </w:p>
     <w:p>
       <w:pPr>
-        <w:pStyle w:val="Heading1"/>
-      </w:pPr>
-      <w:r>
-        <w:lastRenderedPageBreak/>
-        <w:t>Dog Food Conference</w:t>
-      </w:r>
+        <w:pStyle w:val="ListParagraph"/>
+        <w:numPr>
+          <w:ilvl w:val="0"/>
+          <w:numId w:val="3"/>
+        </w:numPr>
+      </w:pPr>
+      <w:hyperlink r:id="rId14" w:history="1">
+        <w:r>
+          <w:rPr>
+            <w:rStyle w:val="Hyperlink"/>
+          </w:rPr>
+          <w:t>Most Complete Selenium WebDriver C# Cheat Sheet</w:t>
+        </w:r>
+      </w:hyperlink>
       <w:bookmarkStart w:id="0" w:name="_GoBack"/>
       <w:bookmarkEnd w:id="0"/>
+    </w:p>
+    <w:p>
+      <w:pPr>
+        <w:pStyle w:val="Heading1"/>
+      </w:pPr>
+      <w:r>
+        <w:t>Dog Food Conference</w:t>
+      </w:r>
     </w:p>
     <w:p>
       <w:pPr>

</xml_diff>

<commit_message>
DeveloperTips: C# Selenium With MSTest Basics - Refactored to WebDriverExtension (IWebDriver extension methods).
</commit_message>
<xml_diff>
--- a/Tips.Selenium/docs/DeveloperTips.CSharp.SeleniumWithMSTestBasics.docx
+++ b/Tips.Selenium/docs/DeveloperTips.CSharp.SeleniumWithMSTestBasics.docx
@@ -1177,15 +1177,117 @@
           <w:t>Most Complete Selenium WebDriver C# Cheat Sheet</w:t>
         </w:r>
       </w:hyperlink>
+    </w:p>
+    <w:p>
+      <w:pPr>
+        <w:pStyle w:val="Heading1"/>
+      </w:pPr>
+      <w:r>
+        <w:t>Dog Food Conference</w:t>
+      </w:r>
+    </w:p>
+    <w:p>
+      <w:hyperlink r:id="rId15" w:history="1">
+        <w:proofErr w:type="spellStart"/>
+        <w:r>
+          <w:rPr>
+            <w:rStyle w:val="Hyperlink"/>
+          </w:rPr>
+          <w:t>DogFoodCon</w:t>
+        </w:r>
+        <w:proofErr w:type="spellEnd"/>
+      </w:hyperlink>
+      <w:r>
+        <w:t xml:space="preserve"> &gt; </w:t>
+      </w:r>
+      <w:hyperlink r:id="rId16" w:history="1">
+        <w:r>
+          <w:rPr>
+            <w:rStyle w:val="Hyperlink"/>
+          </w:rPr>
+          <w:t>Sessions</w:t>
+        </w:r>
+      </w:hyperlink>
+      <w:r>
+        <w:t xml:space="preserve"> &gt; </w:t>
+      </w:r>
+      <w:hyperlink r:id="rId17" w:anchor="sz-speaker-b912632d-9770-4a0c-a028-9ec5c9a2e023" w:history="1">
+        <w:r>
+          <w:rPr>
+            <w:rStyle w:val="Hyperlink"/>
+          </w:rPr>
+          <w:t>Jeff McKenzie</w:t>
+        </w:r>
+      </w:hyperlink>
+      <w:r>
+        <w:t xml:space="preserve"> – </w:t>
+      </w:r>
+      <w:hyperlink r:id="rId18" w:anchor="sz-session-126695" w:history="1">
+        <w:r>
+          <w:rPr>
+            <w:rStyle w:val="Hyperlink"/>
+          </w:rPr>
+          <w:t xml:space="preserve">[DevOps] Get Some UI </w:t>
+        </w:r>
+        <w:proofErr w:type="gramStart"/>
+        <w:r>
+          <w:rPr>
+            <w:rStyle w:val="Hyperlink"/>
+          </w:rPr>
+          <w:t>In</w:t>
+        </w:r>
+        <w:proofErr w:type="gramEnd"/>
+        <w:r>
+          <w:rPr>
+            <w:rStyle w:val="Hyperlink"/>
+          </w:rPr>
+          <w:t xml:space="preserve"> Your CI</w:t>
+        </w:r>
+      </w:hyperlink>
       <w:bookmarkStart w:id="0" w:name="_GoBack"/>
       <w:bookmarkEnd w:id="0"/>
     </w:p>
     <w:p>
-      <w:pPr>
-        <w:pStyle w:val="Heading1"/>
-      </w:pPr>
-      <w:r>
-        <w:t>Dog Food Conference</w:t>
+      <w:r>
+        <w:rPr>
+          <w:noProof/>
+        </w:rPr>
+        <w:lastRenderedPageBreak/>
+        <w:drawing>
+          <wp:inline distT="0" distB="0" distL="0" distR="0" wp14:anchorId="226D12B8" wp14:editId="3CB68D8E">
+            <wp:extent cx="5943600" cy="1327150"/>
+            <wp:effectExtent l="0" t="0" r="0" b="6350"/>
+            <wp:docPr id="1" name="Picture 1"/>
+            <wp:cNvGraphicFramePr>
+              <a:graphicFrameLocks xmlns:a="http://schemas.openxmlformats.org/drawingml/2006/main" noChangeAspect="1"/>
+            </wp:cNvGraphicFramePr>
+            <a:graphic xmlns:a="http://schemas.openxmlformats.org/drawingml/2006/main">
+              <a:graphicData uri="http://schemas.openxmlformats.org/drawingml/2006/picture">
+                <pic:pic xmlns:pic="http://schemas.openxmlformats.org/drawingml/2006/picture">
+                  <pic:nvPicPr>
+                    <pic:cNvPr id="0" name=""/>
+                    <pic:cNvPicPr/>
+                  </pic:nvPicPr>
+                  <pic:blipFill>
+                    <a:blip r:embed="rId19"/>
+                    <a:stretch>
+                      <a:fillRect/>
+                    </a:stretch>
+                  </pic:blipFill>
+                  <pic:spPr>
+                    <a:xfrm>
+                      <a:off x="0" y="0"/>
+                      <a:ext cx="5943600" cy="1327150"/>
+                    </a:xfrm>
+                    <a:prstGeom prst="rect">
+                      <a:avLst/>
+                    </a:prstGeom>
+                  </pic:spPr>
+                </pic:pic>
+              </a:graphicData>
+            </a:graphic>
+          </wp:inline>
+        </w:drawing>
       </w:r>
     </w:p>
     <w:p>

</xml_diff>

<commit_message>
Developer Tips: C# Selenium with MSTest Basics.  Renamed Extensions class.  Change the wait until page load methods to return the pageLoadCheck element.  Updated the doc with full article.
</commit_message>
<xml_diff>
--- a/Tips.Selenium/docs/DeveloperTips.CSharp.SeleniumWithMSTestBasics.docx
+++ b/Tips.Selenium/docs/DeveloperTips.CSharp.SeleniumWithMSTestBasics.docx
@@ -23,7 +23,30 @@
     </w:p>
     <w:p>
       <w:r>
-        <w:t xml:space="preserve">Selenium is a great tool for testing your UI.  There are plenty of great tutorials on the web that I encourage you to review.  This article is going to cover some basic setup steps, a simple </w:t>
+        <w:t xml:space="preserve">Selenium is a great tool for testing your </w:t>
+      </w:r>
+      <w:r>
+        <w:t>user interface (</w:t>
+      </w:r>
+      <w:r>
+        <w:t>UI</w:t>
+      </w:r>
+      <w:r>
+        <w:t>)</w:t>
+      </w:r>
+      <w:r>
+        <w:t xml:space="preserve">.  There are plenty of </w:t>
+      </w:r>
+      <w:hyperlink r:id="rId6" w:history="1">
+        <w:r>
+          <w:rPr>
+            <w:rStyle w:val="Hyperlink"/>
+          </w:rPr>
+          <w:t>great tutorials</w:t>
+        </w:r>
+      </w:hyperlink>
+      <w:r>
+        <w:t xml:space="preserve"> on the web that I encourage you to review.  This article is going to cover some basic setup steps, a simple </w:t>
       </w:r>
       <w:r>
         <w:t xml:space="preserve">.NET Core 2.1 </w:t>
@@ -56,12 +79,84 @@
       <w:pPr>
         <w:pStyle w:val="ListParagraph"/>
         <w:numPr>
+          <w:ilvl w:val="0"/>
+          <w:numId w:val="1"/>
+        </w:numPr>
+      </w:pPr>
+      <w:r>
+        <w:t>Most of these settings have to be done for IE11 as the modern browsers do this by default or the alternative usually still works.</w:t>
+      </w:r>
+    </w:p>
+    <w:p>
+      <w:pPr>
+        <w:pStyle w:val="ListParagraph"/>
+        <w:numPr>
           <w:ilvl w:val="1"/>
           <w:numId w:val="1"/>
         </w:numPr>
       </w:pPr>
       <w:r>
-        <w:t>For this article I'll test against Chrome.</w:t>
+        <w:t>Always open pop-ups in a new tab.</w:t>
+      </w:r>
+    </w:p>
+    <w:p>
+      <w:pPr>
+        <w:pStyle w:val="ListParagraph"/>
+        <w:numPr>
+          <w:ilvl w:val="1"/>
+          <w:numId w:val="1"/>
+        </w:numPr>
+      </w:pPr>
+      <w:r>
+        <w:t>Turn off pop-up blockers.</w:t>
+      </w:r>
+    </w:p>
+    <w:p>
+      <w:pPr>
+        <w:pStyle w:val="ListParagraph"/>
+        <w:numPr>
+          <w:ilvl w:val="1"/>
+          <w:numId w:val="1"/>
+        </w:numPr>
+      </w:pPr>
+      <w:r>
+        <w:t>IE11: Enable Protected Mode for all security zones.</w:t>
+      </w:r>
+    </w:p>
+    <w:p>
+      <w:pPr>
+        <w:pStyle w:val="ListParagraph"/>
+        <w:numPr>
+          <w:ilvl w:val="1"/>
+          <w:numId w:val="1"/>
+        </w:numPr>
+      </w:pPr>
+      <w:r>
+        <w:t>Disable save password prompts.</w:t>
+      </w:r>
+    </w:p>
+    <w:p>
+      <w:pPr>
+        <w:pStyle w:val="ListParagraph"/>
+        <w:numPr>
+          <w:ilvl w:val="1"/>
+          <w:numId w:val="1"/>
+        </w:numPr>
+      </w:pPr>
+      <w:r>
+        <w:t>When prompted to AutoComplete, click "No".</w:t>
+      </w:r>
+    </w:p>
+    <w:p>
+      <w:pPr>
+        <w:pStyle w:val="ListParagraph"/>
+        <w:numPr>
+          <w:ilvl w:val="1"/>
+          <w:numId w:val="1"/>
+        </w:numPr>
+      </w:pPr>
+      <w:r>
+        <w:t>Set zoom to 100%.</w:t>
       </w:r>
     </w:p>
     <w:p>
@@ -73,90 +168,6 @@
         </w:numPr>
       </w:pPr>
       <w:r>
-        <w:t>Most of these settings have to be done for IE11 as the modern browsers do this by default or the alternative usually still works.</w:t>
-      </w:r>
-    </w:p>
-    <w:p>
-      <w:pPr>
-        <w:pStyle w:val="ListParagraph"/>
-        <w:numPr>
-          <w:ilvl w:val="1"/>
-          <w:numId w:val="1"/>
-        </w:numPr>
-      </w:pPr>
-      <w:r>
-        <w:t>Always open pop-ups in a new tab.</w:t>
-      </w:r>
-    </w:p>
-    <w:p>
-      <w:pPr>
-        <w:pStyle w:val="ListParagraph"/>
-        <w:numPr>
-          <w:ilvl w:val="1"/>
-          <w:numId w:val="1"/>
-        </w:numPr>
-      </w:pPr>
-      <w:r>
-        <w:t>Turn off pop-up blockers.</w:t>
-      </w:r>
-    </w:p>
-    <w:p>
-      <w:pPr>
-        <w:pStyle w:val="ListParagraph"/>
-        <w:numPr>
-          <w:ilvl w:val="1"/>
-          <w:numId w:val="1"/>
-        </w:numPr>
-      </w:pPr>
-      <w:r>
-        <w:t>IE11: Enable Protected Mode for all security zones.</w:t>
-      </w:r>
-    </w:p>
-    <w:p>
-      <w:pPr>
-        <w:pStyle w:val="ListParagraph"/>
-        <w:numPr>
-          <w:ilvl w:val="1"/>
-          <w:numId w:val="1"/>
-        </w:numPr>
-      </w:pPr>
-      <w:r>
-        <w:t>Disable save password prompts.</w:t>
-      </w:r>
-    </w:p>
-    <w:p>
-      <w:pPr>
-        <w:pStyle w:val="ListParagraph"/>
-        <w:numPr>
-          <w:ilvl w:val="1"/>
-          <w:numId w:val="1"/>
-        </w:numPr>
-      </w:pPr>
-      <w:r>
-        <w:t>When prompted to AutoComplete, click "No".</w:t>
-      </w:r>
-    </w:p>
-    <w:p>
-      <w:pPr>
-        <w:pStyle w:val="ListParagraph"/>
-        <w:numPr>
-          <w:ilvl w:val="1"/>
-          <w:numId w:val="1"/>
-        </w:numPr>
-      </w:pPr>
-      <w:r>
-        <w:t>Set zoom to 100%.</w:t>
-      </w:r>
-    </w:p>
-    <w:p>
-      <w:pPr>
-        <w:pStyle w:val="ListParagraph"/>
-        <w:numPr>
-          <w:ilvl w:val="0"/>
-          <w:numId w:val="1"/>
-        </w:numPr>
-      </w:pPr>
-      <w:r>
         <w:t>Restart the browsers</w:t>
       </w:r>
     </w:p>
@@ -169,11 +180,6 @@
       </w:r>
       <w:r>
         <w:t xml:space="preserve"> settings</w:t>
-      </w:r>
-    </w:p>
-    <w:p>
-      <w:r>
-        <w:t>Links and instructions target Windows 10 (Win10), but most steps work with minor adjustments based on Windows version.  Notes are provided if there are any version specific limitations.</w:t>
       </w:r>
     </w:p>
     <w:p>
@@ -184,7 +190,7 @@
           <w:numId w:val="2"/>
         </w:numPr>
       </w:pPr>
-      <w:hyperlink r:id="rId6" w:history="1">
+      <w:hyperlink r:id="rId7" w:history="1">
         <w:r>
           <w:rPr>
             <w:rStyle w:val="Hyperlink"/>
@@ -205,7 +211,7 @@
         </w:numPr>
       </w:pPr>
       <w:r>
-        <w:t>Restart the computer</w:t>
+        <w:t>Restart the compute</w:t>
       </w:r>
     </w:p>
     <w:p>
@@ -252,7 +258,7 @@
           <w:rFonts w:eastAsia="Times New Roman" w:cs="Times New Roman"/>
         </w:rPr>
       </w:pPr>
-      <w:hyperlink r:id="rId7" w:history="1">
+      <w:hyperlink r:id="rId8" w:history="1">
         <w:r>
           <w:rPr>
             <w:rFonts w:eastAsia="Times New Roman" w:cs="Times New Roman"/>
@@ -363,209 +369,6 @@
           <w:rFonts w:eastAsia="Times New Roman" w:cs="Times New Roman"/>
         </w:rPr>
         <w:t>)</w:t>
-      </w:r>
-    </w:p>
-    <w:p>
-      <w:pPr>
-        <w:numPr>
-          <w:ilvl w:val="1"/>
-          <w:numId w:val="4"/>
-        </w:numPr>
-        <w:spacing w:after="160" w:line="259" w:lineRule="auto"/>
-        <w:contextualSpacing/>
-        <w:rPr>
-          <w:rFonts w:eastAsia="Times New Roman" w:cs="Times New Roman"/>
-        </w:rPr>
-      </w:pPr>
-      <w:hyperlink r:id="rId8" w:history="1">
-        <w:r>
-          <w:rPr>
-            <w:rFonts w:eastAsia="Times New Roman" w:cs="Times New Roman"/>
-            <w:color w:val="0000FF" w:themeColor="hyperlink"/>
-            <w:u w:val="single"/>
-          </w:rPr>
-          <w:t>https://developer.microsoft.com/en-us/microsoft-edge/tools/webdriver/</w:t>
-        </w:r>
-      </w:hyperlink>
-    </w:p>
-    <w:p>
-      <w:pPr>
-        <w:numPr>
-          <w:ilvl w:val="1"/>
-          <w:numId w:val="4"/>
-        </w:numPr>
-        <w:spacing w:after="160" w:line="259" w:lineRule="auto"/>
-        <w:contextualSpacing/>
-        <w:rPr>
-          <w:rFonts w:eastAsia="Times New Roman" w:cs="Times New Roman"/>
-        </w:rPr>
-      </w:pPr>
-      <w:r>
-        <w:rPr>
-          <w:rFonts w:eastAsia="Times New Roman" w:cs="Times New Roman"/>
-        </w:rPr>
-        <w:lastRenderedPageBreak/>
-        <w:t>Edge version 18 or great, then run the following in command prompt as an administrator</w:t>
-      </w:r>
-    </w:p>
-    <w:p>
-      <w:pPr>
-        <w:numPr>
-          <w:ilvl w:val="2"/>
-          <w:numId w:val="4"/>
-        </w:numPr>
-        <w:spacing w:after="160" w:line="259" w:lineRule="auto"/>
-        <w:contextualSpacing/>
-        <w:rPr>
-          <w:rFonts w:eastAsia="Times New Roman" w:cs="Times New Roman"/>
-        </w:rPr>
-      </w:pPr>
-      <w:r>
-        <w:rPr>
-          <w:rFonts w:eastAsia="Times New Roman" w:cs="Times New Roman"/>
-        </w:rPr>
-        <w:t>DISM.exe /Online /Add-Capability /</w:t>
-      </w:r>
-      <w:proofErr w:type="spellStart"/>
-      <w:r>
-        <w:rPr>
-          <w:rFonts w:eastAsia="Times New Roman" w:cs="Times New Roman"/>
-        </w:rPr>
-        <w:t>CapabilityName:Microsoft.WebDriver</w:t>
-      </w:r>
-      <w:proofErr w:type="spellEnd"/>
-      <w:r>
-        <w:rPr>
-          <w:rFonts w:eastAsia="Times New Roman" w:cs="Times New Roman"/>
-        </w:rPr>
-        <w:t>~~~~0.0.1.0</w:t>
-      </w:r>
-    </w:p>
-    <w:p>
-      <w:pPr>
-        <w:numPr>
-          <w:ilvl w:val="1"/>
-          <w:numId w:val="4"/>
-        </w:numPr>
-        <w:spacing w:after="160" w:line="259" w:lineRule="auto"/>
-        <w:contextualSpacing/>
-        <w:rPr>
-          <w:rFonts w:eastAsia="Times New Roman" w:cs="Times New Roman"/>
-        </w:rPr>
-      </w:pPr>
-      <w:r>
-        <w:rPr>
-          <w:rFonts w:eastAsia="Times New Roman" w:cs="Times New Roman"/>
-        </w:rPr>
-        <w:t>Edge version less than 18, then do the following</w:t>
-      </w:r>
-    </w:p>
-    <w:p>
-      <w:pPr>
-        <w:numPr>
-          <w:ilvl w:val="2"/>
-          <w:numId w:val="4"/>
-        </w:numPr>
-        <w:spacing w:after="160" w:line="259" w:lineRule="auto"/>
-        <w:contextualSpacing/>
-        <w:rPr>
-          <w:rFonts w:eastAsia="Times New Roman" w:cs="Times New Roman"/>
-        </w:rPr>
-      </w:pPr>
-      <w:r>
-        <w:rPr>
-          <w:rFonts w:eastAsia="Times New Roman" w:cs="Times New Roman"/>
-        </w:rPr>
-        <w:t xml:space="preserve">Under "Downloads" </w:t>
-      </w:r>
-      <w:r>
-        <w:rPr>
-          <w:rFonts w:eastAsia="Times New Roman" w:cs="Times New Roman"/>
-        </w:rPr>
-        <w:t>&gt; Microsoft Edge (</w:t>
-      </w:r>
-      <w:proofErr w:type="spellStart"/>
-      <w:r>
-        <w:rPr>
-          <w:rFonts w:eastAsia="Times New Roman" w:cs="Times New Roman"/>
-        </w:rPr>
-        <w:t>EdgeHtml</w:t>
-      </w:r>
-      <w:proofErr w:type="spellEnd"/>
-      <w:r>
-        <w:rPr>
-          <w:rFonts w:eastAsia="Times New Roman" w:cs="Times New Roman"/>
-        </w:rPr>
-        <w:t>) &gt; click the top Release #####</w:t>
-      </w:r>
-    </w:p>
-    <w:p>
-      <w:pPr>
-        <w:numPr>
-          <w:ilvl w:val="2"/>
-          <w:numId w:val="4"/>
-        </w:numPr>
-        <w:spacing w:after="160" w:line="259" w:lineRule="auto"/>
-        <w:contextualSpacing/>
-        <w:rPr>
-          <w:rFonts w:eastAsia="Times New Roman" w:cs="Times New Roman"/>
-        </w:rPr>
-      </w:pPr>
-      <w:r>
-        <w:rPr>
-          <w:rFonts w:eastAsia="Times New Roman" w:cs="Times New Roman"/>
-        </w:rPr>
-        <w:t>Save "MicrosoftWebDriver.exe" to c:\Selenium.WebDrivers</w:t>
-      </w:r>
-    </w:p>
-    <w:p>
-      <w:pPr>
-        <w:numPr>
-          <w:ilvl w:val="0"/>
-          <w:numId w:val="4"/>
-        </w:numPr>
-        <w:spacing w:after="160" w:line="259" w:lineRule="auto"/>
-        <w:contextualSpacing/>
-        <w:rPr>
-          <w:rFonts w:eastAsia="Times New Roman" w:cs="Times New Roman"/>
-        </w:rPr>
-      </w:pPr>
-      <w:r>
-        <w:rPr>
-          <w:rFonts w:eastAsia="Times New Roman" w:cs="Times New Roman"/>
-        </w:rPr>
-        <w:t>Microsoft Edge (Chromium)</w:t>
-      </w:r>
-    </w:p>
-    <w:p>
-      <w:pPr>
-        <w:numPr>
-          <w:ilvl w:val="1"/>
-          <w:numId w:val="4"/>
-        </w:numPr>
-        <w:spacing w:after="160" w:line="259" w:lineRule="auto"/>
-        <w:contextualSpacing/>
-        <w:rPr>
-          <w:rFonts w:eastAsia="Times New Roman" w:cs="Times New Roman"/>
-        </w:rPr>
-      </w:pPr>
-      <w:r>
-        <w:rPr>
-          <w:rFonts w:eastAsia="Times New Roman" w:cs="Times New Roman"/>
-        </w:rPr>
-        <w:t>S</w:t>
-      </w:r>
-      <w:r>
-        <w:rPr>
-          <w:rFonts w:eastAsia="Times New Roman" w:cs="Times New Roman"/>
-        </w:rPr>
-        <w:t>ince this version is in Preview</w:t>
-      </w:r>
-      <w:r>
-        <w:rPr>
-          <w:rFonts w:eastAsia="Times New Roman" w:cs="Times New Roman"/>
-        </w:rPr>
-        <w:t xml:space="preserve">  I did not download and test but here are the steps</w:t>
       </w:r>
     </w:p>
     <w:p>
@@ -607,31 +410,41 @@
         <w:rPr>
           <w:rFonts w:eastAsia="Times New Roman" w:cs="Times New Roman"/>
         </w:rPr>
-        <w:t xml:space="preserve">Under </w:t>
-      </w:r>
-      <w:r>
-        <w:rPr>
-          <w:rFonts w:eastAsia="Times New Roman" w:cs="Times New Roman"/>
-        </w:rPr>
-        <w:t>"Downloads"</w:t>
-      </w:r>
-      <w:r>
-        <w:rPr>
-          <w:rFonts w:eastAsia="Times New Roman" w:cs="Times New Roman"/>
-        </w:rPr>
-        <w:t xml:space="preserve"> &gt; Microsoft Edge (Chromium) &gt; for the </w:t>
-      </w:r>
-      <w:r>
-        <w:rPr>
-          <w:rFonts w:eastAsia="Times New Roman" w:cs="Times New Roman"/>
-        </w:rPr>
-        <w:t>top Release #####</w:t>
-      </w:r>
-      <w:r>
-        <w:rPr>
-          <w:rFonts w:eastAsia="Times New Roman" w:cs="Times New Roman"/>
-        </w:rPr>
-        <w:t xml:space="preserve"> click x64</w:t>
+        <w:t>Edge version 18 or great, then run the following in command prompt as an administrator</w:t>
+      </w:r>
+    </w:p>
+    <w:p>
+      <w:pPr>
+        <w:numPr>
+          <w:ilvl w:val="2"/>
+          <w:numId w:val="4"/>
+        </w:numPr>
+        <w:spacing w:after="160" w:line="259" w:lineRule="auto"/>
+        <w:contextualSpacing/>
+        <w:rPr>
+          <w:rFonts w:eastAsia="Times New Roman" w:cs="Times New Roman"/>
+        </w:rPr>
+      </w:pPr>
+      <w:r>
+        <w:rPr>
+          <w:rFonts w:eastAsia="Times New Roman" w:cs="Times New Roman"/>
+        </w:rPr>
+        <w:lastRenderedPageBreak/>
+        <w:t>DISM.exe /Online /Add-Capability /</w:t>
+      </w:r>
+      <w:proofErr w:type="spellStart"/>
+      <w:r>
+        <w:rPr>
+          <w:rFonts w:eastAsia="Times New Roman" w:cs="Times New Roman"/>
+        </w:rPr>
+        <w:t>CapabilityName:Microsoft.WebDriver</w:t>
+      </w:r>
+      <w:proofErr w:type="spellEnd"/>
+      <w:r>
+        <w:rPr>
+          <w:rFonts w:eastAsia="Times New Roman" w:cs="Times New Roman"/>
+        </w:rPr>
+        <w:t>~~~~0.0.1.0</w:t>
       </w:r>
     </w:p>
     <w:p>
@@ -650,37 +463,65 @@
         <w:rPr>
           <w:rFonts w:eastAsia="Times New Roman" w:cs="Times New Roman"/>
         </w:rPr>
-        <w:t>Extract</w:t>
-      </w:r>
-      <w:r>
-        <w:rPr>
-          <w:rFonts w:eastAsia="Times New Roman" w:cs="Times New Roman"/>
-        </w:rPr>
-        <w:t xml:space="preserve"> "</w:t>
-      </w:r>
-      <w:r>
-        <w:rPr>
-          <w:rFonts w:eastAsia="Times New Roman" w:cs="Times New Roman"/>
-        </w:rPr>
-        <w:t xml:space="preserve">msedgedriver.exe </w:t>
-      </w:r>
-      <w:r>
-        <w:rPr>
-          <w:rFonts w:eastAsia="Times New Roman" w:cs="Times New Roman"/>
-        </w:rPr>
-        <w:t>"</w:t>
-      </w:r>
-      <w:r>
-        <w:rPr>
-          <w:rFonts w:eastAsia="Times New Roman" w:cs="Times New Roman"/>
-        </w:rPr>
-        <w:t xml:space="preserve"> from the zip </w:t>
-      </w:r>
-      <w:r>
-        <w:rPr>
-          <w:rFonts w:eastAsia="Times New Roman" w:cs="Times New Roman"/>
-        </w:rPr>
-        <w:t>to c:\Selenium.WebDrivers</w:t>
+        <w:t>Edge version less than 18, then do the following</w:t>
+      </w:r>
+    </w:p>
+    <w:p>
+      <w:pPr>
+        <w:numPr>
+          <w:ilvl w:val="2"/>
+          <w:numId w:val="4"/>
+        </w:numPr>
+        <w:spacing w:after="160" w:line="259" w:lineRule="auto"/>
+        <w:contextualSpacing/>
+        <w:rPr>
+          <w:rFonts w:eastAsia="Times New Roman" w:cs="Times New Roman"/>
+        </w:rPr>
+      </w:pPr>
+      <w:r>
+        <w:rPr>
+          <w:rFonts w:eastAsia="Times New Roman" w:cs="Times New Roman"/>
+        </w:rPr>
+        <w:t xml:space="preserve">Under "Downloads" </w:t>
+      </w:r>
+      <w:r>
+        <w:rPr>
+          <w:rFonts w:eastAsia="Times New Roman" w:cs="Times New Roman"/>
+        </w:rPr>
+        <w:t>&gt; Microsoft Edge (</w:t>
+      </w:r>
+      <w:proofErr w:type="spellStart"/>
+      <w:r>
+        <w:rPr>
+          <w:rFonts w:eastAsia="Times New Roman" w:cs="Times New Roman"/>
+        </w:rPr>
+        <w:t>EdgeHtml</w:t>
+      </w:r>
+      <w:proofErr w:type="spellEnd"/>
+      <w:r>
+        <w:rPr>
+          <w:rFonts w:eastAsia="Times New Roman" w:cs="Times New Roman"/>
+        </w:rPr>
+        <w:t>) &gt; click the top Release #####</w:t>
+      </w:r>
+    </w:p>
+    <w:p>
+      <w:pPr>
+        <w:numPr>
+          <w:ilvl w:val="2"/>
+          <w:numId w:val="4"/>
+        </w:numPr>
+        <w:spacing w:after="160" w:line="259" w:lineRule="auto"/>
+        <w:contextualSpacing/>
+        <w:rPr>
+          <w:rFonts w:eastAsia="Times New Roman" w:cs="Times New Roman"/>
+        </w:rPr>
+      </w:pPr>
+      <w:r>
+        <w:rPr>
+          <w:rFonts w:eastAsia="Times New Roman" w:cs="Times New Roman"/>
+        </w:rPr>
+        <w:t>Save "MicrosoftWebDriver.exe" to c:\Selenium.WebDrivers</w:t>
       </w:r>
     </w:p>
     <w:p>
@@ -699,7 +540,7 @@
         <w:rPr>
           <w:rFonts w:eastAsia="Times New Roman" w:cs="Times New Roman"/>
         </w:rPr>
-        <w:t>Chrome</w:t>
+        <w:t>Microsoft Edge (Chromium)</w:t>
       </w:r>
     </w:p>
     <w:p>
@@ -714,7 +555,172 @@
           <w:rFonts w:eastAsia="Times New Roman" w:cs="Times New Roman"/>
         </w:rPr>
       </w:pPr>
+      <w:r>
+        <w:rPr>
+          <w:rFonts w:eastAsia="Times New Roman" w:cs="Times New Roman"/>
+        </w:rPr>
+        <w:t>S</w:t>
+      </w:r>
+      <w:r>
+        <w:rPr>
+          <w:rFonts w:eastAsia="Times New Roman" w:cs="Times New Roman"/>
+        </w:rPr>
+        <w:t>ince this version is in Preview</w:t>
+      </w:r>
+      <w:r>
+        <w:rPr>
+          <w:rFonts w:eastAsia="Times New Roman" w:cs="Times New Roman"/>
+        </w:rPr>
+        <w:t xml:space="preserve">  I did not download and test but here are the steps</w:t>
+      </w:r>
+    </w:p>
+    <w:p>
+      <w:pPr>
+        <w:numPr>
+          <w:ilvl w:val="1"/>
+          <w:numId w:val="4"/>
+        </w:numPr>
+        <w:spacing w:after="160" w:line="259" w:lineRule="auto"/>
+        <w:contextualSpacing/>
+        <w:rPr>
+          <w:rFonts w:eastAsia="Times New Roman" w:cs="Times New Roman"/>
+        </w:rPr>
+      </w:pPr>
       <w:hyperlink r:id="rId10" w:history="1">
+        <w:r>
+          <w:rPr>
+            <w:rFonts w:eastAsia="Times New Roman" w:cs="Times New Roman"/>
+            <w:color w:val="0000FF" w:themeColor="hyperlink"/>
+            <w:u w:val="single"/>
+          </w:rPr>
+          <w:t>https://developer.microsoft.com/en-us/microsoft-edge/tools/webdriver/</w:t>
+        </w:r>
+      </w:hyperlink>
+    </w:p>
+    <w:p>
+      <w:pPr>
+        <w:numPr>
+          <w:ilvl w:val="1"/>
+          <w:numId w:val="4"/>
+        </w:numPr>
+        <w:spacing w:after="160" w:line="259" w:lineRule="auto"/>
+        <w:contextualSpacing/>
+        <w:rPr>
+          <w:rFonts w:eastAsia="Times New Roman" w:cs="Times New Roman"/>
+        </w:rPr>
+      </w:pPr>
+      <w:r>
+        <w:rPr>
+          <w:rFonts w:eastAsia="Times New Roman" w:cs="Times New Roman"/>
+        </w:rPr>
+        <w:t xml:space="preserve">Under </w:t>
+      </w:r>
+      <w:r>
+        <w:rPr>
+          <w:rFonts w:eastAsia="Times New Roman" w:cs="Times New Roman"/>
+        </w:rPr>
+        <w:t>"Downloads"</w:t>
+      </w:r>
+      <w:r>
+        <w:rPr>
+          <w:rFonts w:eastAsia="Times New Roman" w:cs="Times New Roman"/>
+        </w:rPr>
+        <w:t xml:space="preserve"> &gt; Microsoft Edge (Chromium) &gt; for the </w:t>
+      </w:r>
+      <w:r>
+        <w:rPr>
+          <w:rFonts w:eastAsia="Times New Roman" w:cs="Times New Roman"/>
+        </w:rPr>
+        <w:t>top Release #####</w:t>
+      </w:r>
+      <w:r>
+        <w:rPr>
+          <w:rFonts w:eastAsia="Times New Roman" w:cs="Times New Roman"/>
+        </w:rPr>
+        <w:t xml:space="preserve"> click x64</w:t>
+      </w:r>
+    </w:p>
+    <w:p>
+      <w:pPr>
+        <w:numPr>
+          <w:ilvl w:val="1"/>
+          <w:numId w:val="4"/>
+        </w:numPr>
+        <w:spacing w:after="160" w:line="259" w:lineRule="auto"/>
+        <w:contextualSpacing/>
+        <w:rPr>
+          <w:rFonts w:eastAsia="Times New Roman" w:cs="Times New Roman"/>
+        </w:rPr>
+      </w:pPr>
+      <w:r>
+        <w:rPr>
+          <w:rFonts w:eastAsia="Times New Roman" w:cs="Times New Roman"/>
+        </w:rPr>
+        <w:t>Extract</w:t>
+      </w:r>
+      <w:r>
+        <w:rPr>
+          <w:rFonts w:eastAsia="Times New Roman" w:cs="Times New Roman"/>
+        </w:rPr>
+        <w:t xml:space="preserve"> "</w:t>
+      </w:r>
+      <w:r>
+        <w:rPr>
+          <w:rFonts w:eastAsia="Times New Roman" w:cs="Times New Roman"/>
+        </w:rPr>
+        <w:t xml:space="preserve">msedgedriver.exe </w:t>
+      </w:r>
+      <w:r>
+        <w:rPr>
+          <w:rFonts w:eastAsia="Times New Roman" w:cs="Times New Roman"/>
+        </w:rPr>
+        <w:t>"</w:t>
+      </w:r>
+      <w:r>
+        <w:rPr>
+          <w:rFonts w:eastAsia="Times New Roman" w:cs="Times New Roman"/>
+        </w:rPr>
+        <w:t xml:space="preserve"> from the zip </w:t>
+      </w:r>
+      <w:r>
+        <w:rPr>
+          <w:rFonts w:eastAsia="Times New Roman" w:cs="Times New Roman"/>
+        </w:rPr>
+        <w:t>to c:\Selenium.WebDrivers</w:t>
+      </w:r>
+    </w:p>
+    <w:p>
+      <w:pPr>
+        <w:numPr>
+          <w:ilvl w:val="0"/>
+          <w:numId w:val="4"/>
+        </w:numPr>
+        <w:spacing w:after="160" w:line="259" w:lineRule="auto"/>
+        <w:contextualSpacing/>
+        <w:rPr>
+          <w:rFonts w:eastAsia="Times New Roman" w:cs="Times New Roman"/>
+        </w:rPr>
+      </w:pPr>
+      <w:r>
+        <w:rPr>
+          <w:rFonts w:eastAsia="Times New Roman" w:cs="Times New Roman"/>
+        </w:rPr>
+        <w:t>Chrome</w:t>
+      </w:r>
+    </w:p>
+    <w:p>
+      <w:pPr>
+        <w:numPr>
+          <w:ilvl w:val="1"/>
+          <w:numId w:val="4"/>
+        </w:numPr>
+        <w:spacing w:after="160" w:line="259" w:lineRule="auto"/>
+        <w:contextualSpacing/>
+        <w:rPr>
+          <w:rFonts w:eastAsia="Times New Roman" w:cs="Times New Roman"/>
+        </w:rPr>
+      </w:pPr>
+      <w:hyperlink r:id="rId11" w:history="1">
         <w:r>
           <w:rPr>
             <w:rFonts w:eastAsia="Times New Roman" w:cs="Times New Roman"/>
@@ -826,7 +832,7 @@
           <w:rFonts w:eastAsia="Times New Roman" w:cs="Times New Roman"/>
         </w:rPr>
       </w:pPr>
-      <w:hyperlink r:id="rId11" w:history="1">
+      <w:hyperlink r:id="rId12" w:history="1">
         <w:r>
           <w:rPr>
             <w:rFonts w:eastAsia="Times New Roman" w:cs="Times New Roman"/>
@@ -890,6 +896,22 @@
       </w:r>
     </w:p>
     <w:p>
+      <w:r>
+        <w:t xml:space="preserve">The full source code is in </w:t>
+      </w:r>
+      <w:hyperlink r:id="rId13" w:history="1">
+        <w:r>
+          <w:rPr>
+            <w:rStyle w:val="Hyperlink"/>
+          </w:rPr>
+          <w:t>https://github.com/penblade/Tips/tree/master/Tips.Selenium</w:t>
+        </w:r>
+      </w:hyperlink>
+      <w:r>
+        <w:t>.</w:t>
+      </w:r>
+    </w:p>
+    <w:p>
       <w:pPr>
         <w:pStyle w:val="ListParagraph"/>
         <w:numPr>
@@ -1098,10 +1120,330 @@
     <w:p>
       <w:pPr>
         <w:pStyle w:val="Heading1"/>
+        <w:rPr>
+          <w:rFonts w:eastAsia="Times New Roman"/>
+        </w:rPr>
+      </w:pPr>
+      <w:proofErr w:type="spellStart"/>
+      <w:r>
+        <w:rPr>
+          <w:rFonts w:eastAsia="Times New Roman"/>
+        </w:rPr>
+        <w:t>BrowserType</w:t>
+      </w:r>
+      <w:proofErr w:type="spellEnd"/>
+    </w:p>
+    <w:bookmarkStart w:id="0" w:name="_MON_1625814730"/>
+    <w:bookmarkEnd w:id="0"/>
+    <w:p>
+      <w:pPr>
+        <w:spacing w:after="160" w:line="259" w:lineRule="auto"/>
+        <w:rPr>
+          <w:rFonts w:eastAsia="Times New Roman" w:cs="Times New Roman"/>
+        </w:rPr>
+      </w:pPr>
+      <w:r>
+        <w:rPr>
+          <w:rFonts w:eastAsia="Times New Roman" w:cs="Times New Roman"/>
+        </w:rPr>
+        <w:object w:dxaOrig="9360" w:dyaOrig="2447">
+          <v:shapetype id="_x0000_t75" coordsize="21600,21600" o:spt="75" o:preferrelative="t" path="m@4@5l@4@11@9@11@9@5xe" filled="f" stroked="f">
+            <v:stroke joinstyle="miter"/>
+            <v:formulas>
+              <v:f eqn="if lineDrawn pixelLineWidth 0"/>
+              <v:f eqn="sum @0 1 0"/>
+              <v:f eqn="sum 0 0 @1"/>
+              <v:f eqn="prod @2 1 2"/>
+              <v:f eqn="prod @3 21600 pixelWidth"/>
+              <v:f eqn="prod @3 21600 pixelHeight"/>
+              <v:f eqn="sum @0 0 1"/>
+              <v:f eqn="prod @6 1 2"/>
+              <v:f eqn="prod @7 21600 pixelWidth"/>
+              <v:f eqn="sum @8 21600 0"/>
+              <v:f eqn="prod @7 21600 pixelHeight"/>
+              <v:f eqn="sum @10 21600 0"/>
+            </v:formulas>
+            <v:path o:extrusionok="f" gradientshapeok="t" o:connecttype="rect"/>
+            <o:lock v:ext="edit" aspectratio="t"/>
+          </v:shapetype>
+          <v:shape id="_x0000_i1025" type="#_x0000_t75" style="width:468pt;height:122.25pt" o:ole="">
+            <v:imagedata r:id="rId14" o:title=""/>
+          </v:shape>
+          <o:OLEObject Type="Embed" ProgID="Word.Document.8" ShapeID="_x0000_i1025" DrawAspect="Content" ObjectID="_1625821327" r:id="rId15">
+            <o:FieldCodes>\s</o:FieldCodes>
+          </o:OLEObject>
+        </w:object>
+      </w:r>
+    </w:p>
+    <w:p>
+      <w:pPr>
+        <w:pStyle w:val="Heading1"/>
+        <w:rPr>
+          <w:rFonts w:eastAsia="Times New Roman"/>
+        </w:rPr>
+      </w:pPr>
+      <w:proofErr w:type="spellStart"/>
+      <w:r>
+        <w:rPr>
+          <w:rFonts w:eastAsia="Times New Roman"/>
+        </w:rPr>
+        <w:lastRenderedPageBreak/>
+        <w:t>WebDriverFactory</w:t>
+      </w:r>
+      <w:proofErr w:type="spellEnd"/>
+    </w:p>
+    <w:p>
+      <w:r>
+        <w:t>Create a factory to get the correct browser web driver.</w:t>
+      </w:r>
+    </w:p>
+    <w:bookmarkStart w:id="1" w:name="_MON_1625814783"/>
+    <w:bookmarkEnd w:id="1"/>
+    <w:p>
+      <w:pPr>
+        <w:spacing w:after="160" w:line="259" w:lineRule="auto"/>
+        <w:rPr>
+          <w:rFonts w:eastAsia="Times New Roman" w:cs="Times New Roman"/>
+        </w:rPr>
+      </w:pPr>
+      <w:r>
+        <w:rPr>
+          <w:rFonts w:eastAsia="Times New Roman" w:cs="Times New Roman"/>
+        </w:rPr>
+        <w:object w:dxaOrig="9360" w:dyaOrig="7119">
+          <v:shape id="_x0000_i1026" type="#_x0000_t75" style="width:468pt;height:356.25pt" o:ole="">
+            <v:imagedata r:id="rId16" o:title=""/>
+          </v:shape>
+          <o:OLEObject Type="Embed" ProgID="Word.Document.8" ShapeID="_x0000_i1026" DrawAspect="Content" ObjectID="_1625821328" r:id="rId17">
+            <o:FieldCodes>\s</o:FieldCodes>
+          </o:OLEObject>
+        </w:object>
+      </w:r>
+    </w:p>
+    <w:p>
+      <w:pPr>
+        <w:pStyle w:val="Heading1"/>
+        <w:rPr>
+          <w:rFonts w:eastAsia="Times New Roman"/>
+        </w:rPr>
+      </w:pPr>
+      <w:proofErr w:type="spellStart"/>
+      <w:r>
+        <w:rPr>
+          <w:rFonts w:eastAsia="Times New Roman"/>
+        </w:rPr>
+        <w:t>WebDriverExtension</w:t>
+      </w:r>
+      <w:r>
+        <w:rPr>
+          <w:rFonts w:eastAsia="Times New Roman"/>
+        </w:rPr>
+        <w:t>s</w:t>
+      </w:r>
+      <w:proofErr w:type="spellEnd"/>
+    </w:p>
+    <w:p>
+      <w:r>
+        <w:t xml:space="preserve">I toiled over deciding if I wanted to create class objects vs. extension methods off the </w:t>
+      </w:r>
+      <w:proofErr w:type="spellStart"/>
+      <w:r>
+        <w:t>IWebDriver</w:t>
+      </w:r>
+      <w:proofErr w:type="spellEnd"/>
+      <w:r>
+        <w:t xml:space="preserve">.  After going back and forth multiple times I settled on the </w:t>
+      </w:r>
+      <w:hyperlink r:id="rId18" w:history="1">
+        <w:r>
+          <w:rPr>
+            <w:rStyle w:val="Hyperlink"/>
+          </w:rPr>
+          <w:t>extension methods</w:t>
+        </w:r>
+      </w:hyperlink>
+      <w:r>
+        <w:t>.</w:t>
+      </w:r>
+      <w:r>
+        <w:t xml:space="preserve">  After some further research, I decided to follow the </w:t>
+      </w:r>
+      <w:hyperlink r:id="rId19" w:history="1">
+        <w:r>
+          <w:rPr>
+            <w:rStyle w:val="Hyperlink"/>
+          </w:rPr>
+          <w:t>naming convention</w:t>
+        </w:r>
+      </w:hyperlink>
+      <w:r>
+        <w:t xml:space="preserve"> of not including the "I" in front of the extension</w:t>
+      </w:r>
+      <w:r>
+        <w:t>s</w:t>
+      </w:r>
+      <w:r>
+        <w:t xml:space="preserve"> class.</w:t>
+      </w:r>
+      <w:r>
+        <w:t xml:space="preserve">  I decided to keep the code in the </w:t>
+      </w:r>
+      <w:proofErr w:type="spellStart"/>
+      <w:r>
+        <w:t>OpenQA.Selenium</w:t>
+      </w:r>
+      <w:proofErr w:type="spellEnd"/>
+      <w:r>
+        <w:t xml:space="preserve"> namespace except for the actual test class, so developers would not have to add another using path.</w:t>
+      </w:r>
+      <w:bookmarkStart w:id="2" w:name="_GoBack"/>
+      <w:bookmarkEnd w:id="2"/>
+    </w:p>
+    <w:bookmarkStart w:id="3" w:name="_MON_1625814954"/>
+    <w:bookmarkEnd w:id="3"/>
+    <w:p>
+      <w:pPr>
+        <w:spacing w:after="160" w:line="259" w:lineRule="auto"/>
+        <w:rPr>
+          <w:rFonts w:eastAsia="Times New Roman" w:cs="Times New Roman"/>
+        </w:rPr>
+      </w:pPr>
+      <w:r>
+        <w:rPr>
+          <w:rFonts w:eastAsia="Times New Roman" w:cs="Times New Roman"/>
+        </w:rPr>
+        <w:object w:dxaOrig="9360" w:dyaOrig="8899">
+          <v:shape id="_x0000_i1027" type="#_x0000_t75" style="width:468pt;height:444.75pt" o:ole="">
+            <v:imagedata r:id="rId20" o:title=""/>
+          </v:shape>
+          <o:OLEObject Type="Embed" ProgID="Word.Document.8" ShapeID="_x0000_i1027" DrawAspect="Content" ObjectID="_1625821329" r:id="rId21">
+            <o:FieldCodes>\s</o:FieldCodes>
+          </o:OLEObject>
+        </w:object>
+      </w:r>
+    </w:p>
+    <w:bookmarkStart w:id="4" w:name="_MON_1625815276"/>
+    <w:bookmarkEnd w:id="4"/>
+    <w:p>
+      <w:pPr>
+        <w:spacing w:after="160" w:line="259" w:lineRule="auto"/>
+        <w:rPr>
+          <w:rFonts w:eastAsia="Times New Roman" w:cs="Times New Roman"/>
+        </w:rPr>
+      </w:pPr>
+      <w:r>
+        <w:rPr>
+          <w:rFonts w:eastAsia="Times New Roman" w:cs="Times New Roman"/>
+        </w:rPr>
+        <w:object w:dxaOrig="9360" w:dyaOrig="8454">
+          <v:shape id="_x0000_i1028" type="#_x0000_t75" style="width:468pt;height:423pt" o:ole="">
+            <v:imagedata r:id="rId22" o:title=""/>
+          </v:shape>
+          <o:OLEObject Type="Embed" ProgID="Word.Document.8" ShapeID="_x0000_i1028" DrawAspect="Content" ObjectID="_1625821330" r:id="rId23">
+            <o:FieldCodes>\s</o:FieldCodes>
+          </o:OLEObject>
+        </w:object>
+      </w:r>
+    </w:p>
+    <w:bookmarkStart w:id="5" w:name="_MON_1625815303"/>
+    <w:bookmarkEnd w:id="5"/>
+    <w:p>
+      <w:pPr>
+        <w:spacing w:after="160" w:line="259" w:lineRule="auto"/>
+        <w:rPr>
+          <w:rFonts w:eastAsia="Times New Roman" w:cs="Times New Roman"/>
+        </w:rPr>
+      </w:pPr>
+      <w:r>
+        <w:rPr>
+          <w:rFonts w:eastAsia="Times New Roman" w:cs="Times New Roman"/>
+        </w:rPr>
+        <w:object w:dxaOrig="9360" w:dyaOrig="7119">
+          <v:shape id="_x0000_i1029" type="#_x0000_t75" style="width:468pt;height:356.25pt" o:ole="">
+            <v:imagedata r:id="rId24" o:title=""/>
+          </v:shape>
+          <o:OLEObject Type="Embed" ProgID="Word.Document.8" ShapeID="_x0000_i1029" DrawAspect="Content" ObjectID="_1625821331" r:id="rId25">
+            <o:FieldCodes>\s</o:FieldCodes>
+          </o:OLEObject>
+        </w:object>
+      </w:r>
+    </w:p>
+    <w:p>
+      <w:pPr>
+        <w:pStyle w:val="Heading1"/>
+        <w:rPr>
+          <w:rFonts w:eastAsia="Times New Roman"/>
+        </w:rPr>
+      </w:pPr>
+      <w:proofErr w:type="spellStart"/>
+      <w:r>
+        <w:rPr>
+          <w:rFonts w:eastAsia="Times New Roman"/>
+        </w:rPr>
+        <w:t>WebDriverTest</w:t>
+      </w:r>
+      <w:proofErr w:type="spellEnd"/>
+    </w:p>
+    <w:p>
+      <w:r>
+        <w:t>Now that the extensions have been setup, let's add our test.  We'll open a web page, click a link, wait until page load, and then scroll to an element.</w:t>
+      </w:r>
+    </w:p>
+    <w:p>
+      <w:r>
+        <w:t>For the test, I want to loop through the list of browsers as part of the same step to verify I have setup the environment correctly.  Once you start looking into adding tests through the pipeline you'll want to look into using a test runner and specify the browser to test at run time via a configuration file.</w:t>
+      </w:r>
+    </w:p>
+    <w:bookmarkStart w:id="6" w:name="_MON_1625815350"/>
+    <w:bookmarkEnd w:id="6"/>
+    <w:p>
+      <w:pPr>
+        <w:spacing w:after="160" w:line="259" w:lineRule="auto"/>
+        <w:rPr>
+          <w:rFonts w:eastAsia="Times New Roman" w:cs="Times New Roman"/>
+        </w:rPr>
+      </w:pPr>
+      <w:r>
+        <w:rPr>
+          <w:rFonts w:eastAsia="Times New Roman" w:cs="Times New Roman"/>
+        </w:rPr>
+        <w:object w:dxaOrig="9360" w:dyaOrig="10456">
+          <v:shape id="_x0000_i1030" type="#_x0000_t75" style="width:468pt;height:522.75pt" o:ole="">
+            <v:imagedata r:id="rId26" o:title=""/>
+          </v:shape>
+          <o:OLEObject Type="Embed" ProgID="Word.Document.8" ShapeID="_x0000_i1030" DrawAspect="Content" ObjectID="_1625821332" r:id="rId27">
+            <o:FieldCodes>\s</o:FieldCodes>
+          </o:OLEObject>
+        </w:object>
+      </w:r>
+    </w:p>
+    <w:p>
+      <w:pPr>
+        <w:pStyle w:val="Heading1"/>
       </w:pPr>
       <w:r>
         <w:t>Resources</w:t>
       </w:r>
+    </w:p>
+    <w:p>
+      <w:pPr>
+        <w:pStyle w:val="ListParagraph"/>
+        <w:numPr>
+          <w:ilvl w:val="0"/>
+          <w:numId w:val="3"/>
+        </w:numPr>
+      </w:pPr>
+      <w:r>
+        <w:t xml:space="preserve">The full source code is in </w:t>
+      </w:r>
+      <w:hyperlink r:id="rId28" w:history="1">
+        <w:r>
+          <w:rPr>
+            <w:rStyle w:val="Hyperlink"/>
+          </w:rPr>
+          <w:t>https://github.com/penblade/Tips/tree/master/Tips.Selenium</w:t>
+        </w:r>
+      </w:hyperlink>
     </w:p>
     <w:p>
       <w:pPr>
@@ -1116,7 +1458,7 @@
           <w:u w:val="none"/>
         </w:rPr>
       </w:pPr>
-      <w:hyperlink r:id="rId12" w:history="1">
+      <w:hyperlink r:id="rId29" w:history="1">
         <w:r>
           <w:rPr>
             <w:rStyle w:val="Hyperlink"/>
@@ -1152,7 +1494,7 @@
           <w:u w:val="none"/>
         </w:rPr>
       </w:pPr>
-      <w:hyperlink r:id="rId13" w:history="1">
+      <w:hyperlink r:id="rId30" w:history="1">
         <w:r>
           <w:rPr>
             <w:rStyle w:val="Hyperlink"/>
@@ -1168,8 +1510,13 @@
           <w:ilvl w:val="0"/>
           <w:numId w:val="3"/>
         </w:numPr>
-      </w:pPr>
-      <w:hyperlink r:id="rId14" w:history="1">
+        <w:rPr>
+          <w:rStyle w:val="Hyperlink"/>
+          <w:color w:val="auto"/>
+          <w:u w:val="none"/>
+        </w:rPr>
+      </w:pPr>
+      <w:hyperlink r:id="rId31" w:history="1">
         <w:r>
           <w:rPr>
             <w:rStyle w:val="Hyperlink"/>
@@ -1180,14 +1527,224 @@
     </w:p>
     <w:p>
       <w:pPr>
+        <w:pStyle w:val="ListParagraph"/>
+        <w:numPr>
+          <w:ilvl w:val="0"/>
+          <w:numId w:val="3"/>
+        </w:numPr>
+      </w:pPr>
+      <w:hyperlink r:id="rId32" w:anchor="addbyabstract" w:history="1">
+        <w:proofErr w:type="spellStart"/>
+        <w:r>
+          <w:rPr>
+            <w:rStyle w:val="Hyperlink"/>
+          </w:rPr>
+          <w:t>DogFoodCon</w:t>
+        </w:r>
+        <w:proofErr w:type="spellEnd"/>
+        <w:r>
+          <w:rPr>
+            <w:rStyle w:val="Hyperlink"/>
+          </w:rPr>
+          <w:t xml:space="preserve"> 2018 – Addition by </w:t>
+        </w:r>
+        <w:proofErr w:type="spellStart"/>
+        <w:r>
+          <w:rPr>
+            <w:rStyle w:val="Hyperlink"/>
+          </w:rPr>
+          <w:t>Abstration</w:t>
+        </w:r>
+        <w:proofErr w:type="spellEnd"/>
+        <w:r>
+          <w:rPr>
+            <w:rStyle w:val="Hyperlink"/>
+          </w:rPr>
+          <w:t xml:space="preserve">: A conversation about abstraction and dynamic programming – by </w:t>
+        </w:r>
+        <w:proofErr w:type="spellStart"/>
+        <w:r>
+          <w:rPr>
+            <w:rStyle w:val="Hyperlink"/>
+          </w:rPr>
+          <w:t>Jerren</w:t>
+        </w:r>
+        <w:proofErr w:type="spellEnd"/>
+        <w:r>
+          <w:rPr>
+            <w:rStyle w:val="Hyperlink"/>
+          </w:rPr>
+          <w:t xml:space="preserve"> Every</w:t>
+        </w:r>
+      </w:hyperlink>
+    </w:p>
+    <w:p>
+      <w:pPr>
+        <w:pStyle w:val="ListParagraph"/>
+        <w:numPr>
+          <w:ilvl w:val="1"/>
+          <w:numId w:val="3"/>
+        </w:numPr>
+      </w:pPr>
+      <w:proofErr w:type="spellStart"/>
+      <w:r>
+        <w:t>Jerren</w:t>
+      </w:r>
+      <w:proofErr w:type="spellEnd"/>
+      <w:r>
+        <w:t xml:space="preserve"> discussed standard refactoring techniques with Test-Driven Development along with concepts like Page Objects that abstract away logic from data.</w:t>
+      </w:r>
+    </w:p>
+    <w:p>
+      <w:pPr>
+        <w:pStyle w:val="ListParagraph"/>
+        <w:numPr>
+          <w:ilvl w:val="0"/>
+          <w:numId w:val="3"/>
+        </w:numPr>
+      </w:pPr>
+      <w:r>
+        <w:t xml:space="preserve">Here are </w:t>
+      </w:r>
+      <w:r>
+        <w:t xml:space="preserve">some additional </w:t>
+      </w:r>
+      <w:hyperlink r:id="rId33" w:history="1">
+        <w:r>
+          <w:rPr>
+            <w:rStyle w:val="Hyperlink"/>
+          </w:rPr>
+          <w:t>Notes</w:t>
+        </w:r>
+      </w:hyperlink>
+      <w:r>
+        <w:t xml:space="preserve"> on a couple issues I dealt with on setup with potential solutions</w:t>
+      </w:r>
+    </w:p>
+    <w:p>
+      <w:pPr>
+        <w:pStyle w:val="ListParagraph"/>
+        <w:numPr>
+          <w:ilvl w:val="1"/>
+          <w:numId w:val="3"/>
+        </w:numPr>
+      </w:pPr>
+      <w:r>
+        <w:t>My Win10 Chrome kept displaying a Windows Defender message</w:t>
+      </w:r>
+    </w:p>
+    <w:p>
+      <w:pPr>
+        <w:pStyle w:val="ListParagraph"/>
+        <w:numPr>
+          <w:ilvl w:val="1"/>
+          <w:numId w:val="3"/>
+        </w:numPr>
+      </w:pPr>
+      <w:r>
+        <w:t>You're supposed to add your Selenium driver path to the environment variable %PATH%, but I hit the max character limit</w:t>
+      </w:r>
+    </w:p>
+    <w:p>
+      <w:pPr>
         <w:pStyle w:val="Heading1"/>
       </w:pPr>
-      <w:r>
-        <w:t>Dog Food Conference</w:t>
-      </w:r>
-    </w:p>
-    <w:p>
-      <w:hyperlink r:id="rId15" w:history="1">
+      <w:proofErr w:type="spellStart"/>
+      <w:r>
+        <w:t>DogFoodCon</w:t>
+      </w:r>
+      <w:proofErr w:type="spellEnd"/>
+      <w:r>
+        <w:t xml:space="preserve"> 2019</w:t>
+      </w:r>
+    </w:p>
+    <w:p>
+      <w:proofErr w:type="spellStart"/>
+      <w:r>
+        <w:t>DogFoodCon</w:t>
+      </w:r>
+      <w:proofErr w:type="spellEnd"/>
+      <w:r>
+        <w:t xml:space="preserve"> is my favorite conference to attend each year which is why I was ecstatic when I was approached to </w:t>
+      </w:r>
+      <w:r>
+        <w:t xml:space="preserve">become a </w:t>
+      </w:r>
+      <w:r>
+        <w:t xml:space="preserve">volunteer </w:t>
+      </w:r>
+      <w:r>
+        <w:t xml:space="preserve">tech blogger.  I've written a few articles covering the sessions I've attended so far at </w:t>
+      </w:r>
+      <w:hyperlink r:id="rId34" w:history="1">
+        <w:proofErr w:type="spellStart"/>
+        <w:r>
+          <w:rPr>
+            <w:rStyle w:val="Hyperlink"/>
+          </w:rPr>
+          <w:t>DogFoodCon</w:t>
+        </w:r>
+        <w:proofErr w:type="spellEnd"/>
+        <w:r>
+          <w:rPr>
+            <w:rStyle w:val="Hyperlink"/>
+          </w:rPr>
+          <w:t xml:space="preserve"> 2017</w:t>
+        </w:r>
+      </w:hyperlink>
+      <w:r>
+        <w:t xml:space="preserve"> and </w:t>
+      </w:r>
+      <w:hyperlink r:id="rId35" w:history="1">
+        <w:proofErr w:type="spellStart"/>
+        <w:r>
+          <w:rPr>
+            <w:rStyle w:val="Hyperlink"/>
+          </w:rPr>
+          <w:t>DogFoodCon</w:t>
+        </w:r>
+        <w:proofErr w:type="spellEnd"/>
+        <w:r>
+          <w:rPr>
+            <w:rStyle w:val="Hyperlink"/>
+          </w:rPr>
+          <w:t xml:space="preserve"> 2018</w:t>
+        </w:r>
+      </w:hyperlink>
+      <w:r>
+        <w:t>.</w:t>
+      </w:r>
+    </w:p>
+    <w:p>
+      <w:r>
+        <w:t xml:space="preserve">Unlike those articles that reviewed a session I've attended, I'll be writing a few articles like this one that will provide some context </w:t>
+      </w:r>
+      <w:r>
+        <w:t xml:space="preserve">(when possible) </w:t>
+      </w:r>
+      <w:r>
+        <w:t>into one of the sessions with the goal to spur some interest and lead those of you with interest into attending the session.</w:t>
+      </w:r>
+      <w:r>
+        <w:t xml:space="preserve">  Let us know in the comments your thoughts on this type of article.  Thanks!</w:t>
+      </w:r>
+    </w:p>
+    <w:p>
+      <w:r>
+        <w:t>If you followed the source code above or downloaded an</w:t>
+      </w:r>
+      <w:r>
+        <w:t>d</w:t>
+      </w:r>
+      <w:r>
+        <w:t xml:space="preserve"> ran it yourself, you'll see that the Selenium code brought up </w:t>
+      </w:r>
+      <w:r>
+        <w:t>the following session.</w:t>
+      </w:r>
+    </w:p>
+    <w:p>
+      <w:hyperlink r:id="rId36" w:history="1">
         <w:proofErr w:type="spellStart"/>
         <w:r>
           <w:rPr>
@@ -1200,7 +1757,7 @@
       <w:r>
         <w:t xml:space="preserve"> &gt; </w:t>
       </w:r>
-      <w:hyperlink r:id="rId16" w:history="1">
+      <w:hyperlink r:id="rId37" w:history="1">
         <w:r>
           <w:rPr>
             <w:rStyle w:val="Hyperlink"/>
@@ -1211,7 +1768,7 @@
       <w:r>
         <w:t xml:space="preserve"> &gt; </w:t>
       </w:r>
-      <w:hyperlink r:id="rId17" w:anchor="sz-speaker-b912632d-9770-4a0c-a028-9ec5c9a2e023" w:history="1">
+      <w:hyperlink r:id="rId38" w:anchor="sz-speaker-b912632d-9770-4a0c-a028-9ec5c9a2e023" w:history="1">
         <w:r>
           <w:rPr>
             <w:rStyle w:val="Hyperlink"/>
@@ -1222,7 +1779,7 @@
       <w:r>
         <w:t xml:space="preserve"> – </w:t>
       </w:r>
-      <w:hyperlink r:id="rId18" w:anchor="sz-session-126695" w:history="1">
+      <w:hyperlink r:id="rId39" w:anchor="sz-session-126695" w:history="1">
         <w:r>
           <w:rPr>
             <w:rStyle w:val="Hyperlink"/>
@@ -1244,15 +1801,12 @@
           <w:t xml:space="preserve"> Your CI</w:t>
         </w:r>
       </w:hyperlink>
-      <w:bookmarkStart w:id="0" w:name="_GoBack"/>
-      <w:bookmarkEnd w:id="0"/>
     </w:p>
     <w:p>
       <w:r>
         <w:rPr>
           <w:noProof/>
         </w:rPr>
-        <w:lastRenderedPageBreak/>
         <w:drawing>
           <wp:inline distT="0" distB="0" distL="0" distR="0" wp14:anchorId="226D12B8" wp14:editId="3CB68D8E">
             <wp:extent cx="5943600" cy="1327150"/>
@@ -1269,7 +1823,7 @@
                     <pic:cNvPicPr/>
                   </pic:nvPicPr>
                   <pic:blipFill>
-                    <a:blip r:embed="rId19"/>
+                    <a:blip r:embed="rId40"/>
                     <a:stretch>
                       <a:fillRect/>
                     </a:stretch>
@@ -1291,6 +1845,137 @@
       </w:r>
     </w:p>
     <w:p>
+      <w:r>
+        <w:t xml:space="preserve">I had a delightful interview with Jeff McKenzie where we discussed the highlights of his session.  </w:t>
+      </w:r>
+      <w:r>
+        <w:t xml:space="preserve">While there may be a short intro to Selenium, this is an intermediate level session so there is assumed basic knowledge of how to create a Selenium test in Java or C#.  </w:t>
+      </w:r>
+      <w:r>
+        <w:t>We compared and contrasted techniques we've both implemented in our pipelines.  Jeff will be providing an overview of the following workflows:</w:t>
+      </w:r>
+    </w:p>
+    <w:p>
+      <w:pPr>
+        <w:pStyle w:val="ListParagraph"/>
+        <w:numPr>
+          <w:ilvl w:val="0"/>
+          <w:numId w:val="6"/>
+        </w:numPr>
+      </w:pPr>
+      <w:r>
+        <w:t>Java &gt; Gherkins &gt; Selenium &gt; Jenkins</w:t>
+      </w:r>
+    </w:p>
+    <w:p>
+      <w:pPr>
+        <w:pStyle w:val="ListParagraph"/>
+        <w:numPr>
+          <w:ilvl w:val="1"/>
+          <w:numId w:val="6"/>
+        </w:numPr>
+      </w:pPr>
+      <w:r>
+        <w:t>2 years of experience on various projects</w:t>
+      </w:r>
+    </w:p>
+    <w:p>
+      <w:pPr>
+        <w:pStyle w:val="ListParagraph"/>
+        <w:numPr>
+          <w:ilvl w:val="0"/>
+          <w:numId w:val="6"/>
+        </w:numPr>
+      </w:pPr>
+      <w:r>
+        <w:t xml:space="preserve">C# .NET &gt; </w:t>
+      </w:r>
+      <w:proofErr w:type="spellStart"/>
+      <w:r>
+        <w:t>SpecFlow</w:t>
+      </w:r>
+      <w:proofErr w:type="spellEnd"/>
+      <w:r>
+        <w:t xml:space="preserve"> &gt; Selenium &gt; Azure DevOps</w:t>
+      </w:r>
+    </w:p>
+    <w:p>
+      <w:pPr>
+        <w:pStyle w:val="ListParagraph"/>
+        <w:numPr>
+          <w:ilvl w:val="1"/>
+          <w:numId w:val="6"/>
+        </w:numPr>
+      </w:pPr>
+      <w:r>
+        <w:t>5 years of experience on various projects</w:t>
+      </w:r>
+    </w:p>
+    <w:p>
+      <w:r>
+        <w:lastRenderedPageBreak/>
+        <w:t xml:space="preserve">My team currently works with the workflow: C# .NET &gt; </w:t>
+      </w:r>
+      <w:proofErr w:type="spellStart"/>
+      <w:r>
+        <w:t>MSTest</w:t>
+      </w:r>
+      <w:proofErr w:type="spellEnd"/>
+      <w:r>
+        <w:t xml:space="preserve"> (Page Object Model) &gt; Selenium &gt; Azure DevOps.  I found a lot of common ground and can't wait to compare his process fully with ours.</w:t>
+      </w:r>
+    </w:p>
+    <w:p>
+      <w:r>
+        <w:t xml:space="preserve">Jeff McKenzie has been working with Azure DevOps </w:t>
+      </w:r>
+      <w:r>
+        <w:t xml:space="preserve">in its various forms since its inception </w:t>
+      </w:r>
+      <w:r>
+        <w:t>and over the last couple years has translated that knowledge and experience to the Jenkins workflow as well.</w:t>
+      </w:r>
+      <w:r>
+        <w:t xml:space="preserve">  Testing is one of his passions as evidenced by his dedication to following </w:t>
+      </w:r>
+      <w:hyperlink r:id="rId41" w:history="1">
+        <w:r>
+          <w:rPr>
+            <w:rStyle w:val="Hyperlink"/>
+          </w:rPr>
+          <w:t>Test-Driven Development (TDD)</w:t>
+        </w:r>
+      </w:hyperlink>
+      <w:r>
+        <w:t xml:space="preserve"> </w:t>
+      </w:r>
+      <w:r>
+        <w:t xml:space="preserve">(15 years) </w:t>
+      </w:r>
+      <w:r>
+        <w:t xml:space="preserve">and </w:t>
+      </w:r>
+      <w:hyperlink r:id="rId42" w:history="1">
+        <w:r>
+          <w:rPr>
+            <w:rStyle w:val="Hyperlink"/>
+          </w:rPr>
+          <w:t>Behavior-Driven Development (BDD)</w:t>
+        </w:r>
+      </w:hyperlink>
+      <w:r>
+        <w:t xml:space="preserve"> (7 years)</w:t>
+      </w:r>
+      <w:r>
+        <w:t>.</w:t>
+      </w:r>
+    </w:p>
+    <w:p>
+      <w:r>
+        <w:t>By attending this session, you'll learn tried and true patterns to develop the mentioned workflows for testing UI in your DevOps processes.</w:t>
+      </w:r>
+    </w:p>
+    <w:p>
       <w:pPr>
         <w:pStyle w:val="Heading1"/>
       </w:pPr>
@@ -1298,8 +1983,114 @@
         <w:t>Conclusion</w:t>
       </w:r>
     </w:p>
-    <w:p/>
-    <w:p/>
+    <w:p>
+      <w:r>
+        <w:t xml:space="preserve">I've provided the basics required to setup Selenium including the environment for Win10 and browsers.  The sample code demonstrates how to implement common calls to handle waits, find elements, and wait until page load as extension methods off the </w:t>
+      </w:r>
+      <w:proofErr w:type="spellStart"/>
+      <w:r>
+        <w:t>IWebDriver</w:t>
+      </w:r>
+      <w:proofErr w:type="spellEnd"/>
+      <w:r>
+        <w:t xml:space="preserve"> to enhance and stream line the process.  </w:t>
+      </w:r>
+      <w:r>
+        <w:t xml:space="preserve">Next steps would be to learn about the </w:t>
+      </w:r>
+      <w:hyperlink r:id="rId43" w:history="1">
+        <w:r>
+          <w:rPr>
+            <w:rStyle w:val="Hyperlink"/>
+          </w:rPr>
+          <w:t>Page Object models</w:t>
+        </w:r>
+      </w:hyperlink>
+      <w:r>
+        <w:t xml:space="preserve">.  </w:t>
+      </w:r>
+      <w:r>
+        <w:t xml:space="preserve">I also plugged a </w:t>
+      </w:r>
+      <w:proofErr w:type="spellStart"/>
+      <w:r>
+        <w:t>DogFoodCon</w:t>
+      </w:r>
+      <w:proofErr w:type="spellEnd"/>
+      <w:r>
+        <w:t xml:space="preserve"> 2019 session that will teach you how to add your Selenium tests into your DevOps pipeline.</w:t>
+      </w:r>
+    </w:p>
+    <w:p>
+      <w:pPr>
+        <w:rPr>
+          <w:i/>
+        </w:rPr>
+      </w:pPr>
+      <w:r>
+        <w:rPr>
+          <w:i/>
+        </w:rPr>
+        <w:t xml:space="preserve">Did I cover Selenium basics?  Did I miss any?  </w:t>
+      </w:r>
+      <w:r>
+        <w:rPr>
+          <w:i/>
+        </w:rPr>
+        <w:t xml:space="preserve">Did the setup instructions work for you?  </w:t>
+      </w:r>
+      <w:r>
+        <w:rPr>
+          <w:i/>
+        </w:rPr>
+        <w:t xml:space="preserve">Do you like the extension methods </w:t>
+      </w:r>
+      <w:r>
+        <w:rPr>
+          <w:i/>
+        </w:rPr>
+        <w:t xml:space="preserve">implementation </w:t>
+      </w:r>
+      <w:r>
+        <w:rPr>
+          <w:i/>
+        </w:rPr>
+        <w:t xml:space="preserve">or do you prefer </w:t>
+      </w:r>
+      <w:r>
+        <w:rPr>
+          <w:i/>
+        </w:rPr>
+        <w:t>creating class objects instead?</w:t>
+      </w:r>
+    </w:p>
+    <w:p>
+      <w:pPr>
+        <w:rPr>
+          <w:i/>
+        </w:rPr>
+      </w:pPr>
+      <w:r>
+        <w:rPr>
+          <w:i/>
+        </w:rPr>
+        <w:t xml:space="preserve">Did you like the plug for the </w:t>
+      </w:r>
+      <w:proofErr w:type="spellStart"/>
+      <w:r>
+        <w:rPr>
+          <w:i/>
+        </w:rPr>
+        <w:t>DogFoodCon</w:t>
+      </w:r>
+      <w:proofErr w:type="spellEnd"/>
+      <w:r>
+        <w:rPr>
+          <w:i/>
+        </w:rPr>
+        <w:t xml:space="preserve"> session?  Would the conference/session get as much attention if it was its own article?  Do you like the format of this article?  What can I do to improve these articles?</w:t>
+      </w:r>
+    </w:p>
     <w:sectPr>
       <w:pgSz w:w="12240" w:h="15840"/>
       <w:pgMar w:top="1440" w:right="1440" w:bottom="1440" w:left="1440" w:header="720" w:footer="720" w:gutter="0"/>
@@ -1717,6 +2508,95 @@
     </w:lvl>
   </w:abstractNum>
   <w:abstractNum w:abstractNumId="4">
+    <w:nsid w:val="6B4C00BD"/>
+    <w:multiLevelType w:val="hybridMultilevel"/>
+    <w:tmpl w:val="91D2ACDE"/>
+    <w:lvl w:ilvl="0" w:tplc="0409000F">
+      <w:start w:val="1"/>
+      <w:numFmt w:val="decimal"/>
+      <w:lvlText w:val="%1."/>
+      <w:lvlJc w:val="left"/>
+      <w:pPr>
+        <w:ind w:left="720" w:hanging="360"/>
+      </w:pPr>
+      <w:rPr>
+        <w:rFonts w:hint="default"/>
+      </w:rPr>
+    </w:lvl>
+    <w:lvl w:ilvl="1" w:tplc="04090019">
+      <w:start w:val="1"/>
+      <w:numFmt w:val="lowerLetter"/>
+      <w:lvlText w:val="%2."/>
+      <w:lvlJc w:val="left"/>
+      <w:pPr>
+        <w:ind w:left="1440" w:hanging="360"/>
+      </w:pPr>
+    </w:lvl>
+    <w:lvl w:ilvl="2" w:tplc="0409001B">
+      <w:start w:val="1"/>
+      <w:numFmt w:val="lowerRoman"/>
+      <w:lvlText w:val="%3."/>
+      <w:lvlJc w:val="right"/>
+      <w:pPr>
+        <w:ind w:left="2160" w:hanging="180"/>
+      </w:pPr>
+    </w:lvl>
+    <w:lvl w:ilvl="3" w:tplc="0409000F">
+      <w:start w:val="1"/>
+      <w:numFmt w:val="decimal"/>
+      <w:lvlText w:val="%4."/>
+      <w:lvlJc w:val="left"/>
+      <w:pPr>
+        <w:ind w:left="2880" w:hanging="360"/>
+      </w:pPr>
+    </w:lvl>
+    <w:lvl w:ilvl="4" w:tplc="04090019" w:tentative="1">
+      <w:start w:val="1"/>
+      <w:numFmt w:val="lowerLetter"/>
+      <w:lvlText w:val="%5."/>
+      <w:lvlJc w:val="left"/>
+      <w:pPr>
+        <w:ind w:left="3600" w:hanging="360"/>
+      </w:pPr>
+    </w:lvl>
+    <w:lvl w:ilvl="5" w:tplc="0409001B" w:tentative="1">
+      <w:start w:val="1"/>
+      <w:numFmt w:val="lowerRoman"/>
+      <w:lvlText w:val="%6."/>
+      <w:lvlJc w:val="right"/>
+      <w:pPr>
+        <w:ind w:left="4320" w:hanging="180"/>
+      </w:pPr>
+    </w:lvl>
+    <w:lvl w:ilvl="6" w:tplc="0409000F" w:tentative="1">
+      <w:start w:val="1"/>
+      <w:numFmt w:val="decimal"/>
+      <w:lvlText w:val="%7."/>
+      <w:lvlJc w:val="left"/>
+      <w:pPr>
+        <w:ind w:left="5040" w:hanging="360"/>
+      </w:pPr>
+    </w:lvl>
+    <w:lvl w:ilvl="7" w:tplc="04090019" w:tentative="1">
+      <w:start w:val="1"/>
+      <w:numFmt w:val="lowerLetter"/>
+      <w:lvlText w:val="%8."/>
+      <w:lvlJc w:val="left"/>
+      <w:pPr>
+        <w:ind w:left="5760" w:hanging="360"/>
+      </w:pPr>
+    </w:lvl>
+    <w:lvl w:ilvl="8" w:tplc="0409001B" w:tentative="1">
+      <w:start w:val="1"/>
+      <w:numFmt w:val="lowerRoman"/>
+      <w:lvlText w:val="%9."/>
+      <w:lvlJc w:val="right"/>
+      <w:pPr>
+        <w:ind w:left="6480" w:hanging="180"/>
+      </w:pPr>
+    </w:lvl>
+  </w:abstractNum>
+  <w:abstractNum w:abstractNumId="5">
     <w:nsid w:val="7FBE6449"/>
     <w:multiLevelType w:val="hybridMultilevel"/>
     <w:tmpl w:val="501E102C"/>
@@ -1732,7 +2612,7 @@
         <w:rFonts w:hint="default"/>
       </w:rPr>
     </w:lvl>
-    <w:lvl w:ilvl="1" w:tplc="04090019" w:tentative="1">
+    <w:lvl w:ilvl="1" w:tplc="04090019">
       <w:start w:val="1"/>
       <w:numFmt w:val="lowerLetter"/>
       <w:lvlText w:val="%2."/>
@@ -1812,13 +2692,16 @@
     <w:abstractNumId w:val="3"/>
   </w:num>
   <w:num w:numId="3">
-    <w:abstractNumId w:val="4"/>
+    <w:abstractNumId w:val="5"/>
   </w:num>
   <w:num w:numId="4">
     <w:abstractNumId w:val="2"/>
   </w:num>
   <w:num w:numId="5">
     <w:abstractNumId w:val="1"/>
+  </w:num>
+  <w:num w:numId="6">
+    <w:abstractNumId w:val="4"/>
   </w:num>
 </w:numbering>
 </file>

</xml_diff>

<commit_message>
Developer Tips: C# Selenium with MSTest Basics.  Added Jeff's and Insight's contact info.
</commit_message>
<xml_diff>
--- a/Tips.Selenium/docs/DeveloperTips.CSharp.SeleniumWithMSTestBasics.docx
+++ b/Tips.Selenium/docs/DeveloperTips.CSharp.SeleniumWithMSTestBasics.docx
@@ -7,15 +7,7 @@
         <w:pStyle w:val="Title"/>
       </w:pPr>
       <w:r>
-        <w:t xml:space="preserve">Developer Tips: C# Selenium with </w:t>
-      </w:r>
-      <w:proofErr w:type="spellStart"/>
-      <w:r>
-        <w:t>MSTest</w:t>
-      </w:r>
-      <w:proofErr w:type="spellEnd"/>
-      <w:r>
-        <w:t xml:space="preserve"> </w:t>
+        <w:t xml:space="preserve">Developer Tips: C# Selenium with MSTest </w:t>
       </w:r>
       <w:r>
         <w:t>Basics</w:t>
@@ -219,13 +211,8 @@
         <w:pStyle w:val="Heading1"/>
       </w:pPr>
       <w:r>
-        <w:t xml:space="preserve">Setup the </w:t>
-      </w:r>
-      <w:proofErr w:type="spellStart"/>
-      <w:r>
-        <w:t>WebDrivers</w:t>
-      </w:r>
-      <w:proofErr w:type="spellEnd"/>
+        <w:t>Setup the WebDrivers</w:t>
+      </w:r>
     </w:p>
     <w:p>
       <w:pPr>
@@ -354,21 +341,7 @@
         <w:rPr>
           <w:rFonts w:eastAsia="Times New Roman" w:cs="Times New Roman"/>
         </w:rPr>
-        <w:t>Microsoft Edge (</w:t>
-      </w:r>
-      <w:proofErr w:type="spellStart"/>
-      <w:r>
-        <w:rPr>
-          <w:rFonts w:eastAsia="Times New Roman" w:cs="Times New Roman"/>
-        </w:rPr>
-        <w:t>EdgeHtml</w:t>
-      </w:r>
-      <w:proofErr w:type="spellEnd"/>
-      <w:r>
-        <w:rPr>
-          <w:rFonts w:eastAsia="Times New Roman" w:cs="Times New Roman"/>
-        </w:rPr>
-        <w:t>)</w:t>
+        <w:t>Microsoft Edge (EdgeHtml)</w:t>
       </w:r>
     </w:p>
     <w:p>
@@ -430,21 +403,7 @@
           <w:rFonts w:eastAsia="Times New Roman" w:cs="Times New Roman"/>
         </w:rPr>
         <w:lastRenderedPageBreak/>
-        <w:t>DISM.exe /Online /Add-Capability /</w:t>
-      </w:r>
-      <w:proofErr w:type="spellStart"/>
-      <w:r>
-        <w:rPr>
-          <w:rFonts w:eastAsia="Times New Roman" w:cs="Times New Roman"/>
-        </w:rPr>
-        <w:t>CapabilityName:Microsoft.WebDriver</w:t>
-      </w:r>
-      <w:proofErr w:type="spellEnd"/>
-      <w:r>
-        <w:rPr>
-          <w:rFonts w:eastAsia="Times New Roman" w:cs="Times New Roman"/>
-        </w:rPr>
-        <w:t>~~~~0.0.1.0</w:t>
+        <w:t>DISM.exe /Online /Add-Capability /CapabilityName:Microsoft.WebDriver~~~~0.0.1.0</w:t>
       </w:r>
     </w:p>
     <w:p>
@@ -488,21 +447,7 @@
         <w:rPr>
           <w:rFonts w:eastAsia="Times New Roman" w:cs="Times New Roman"/>
         </w:rPr>
-        <w:t>&gt; Microsoft Edge (</w:t>
-      </w:r>
-      <w:proofErr w:type="spellStart"/>
-      <w:r>
-        <w:rPr>
-          <w:rFonts w:eastAsia="Times New Roman" w:cs="Times New Roman"/>
-        </w:rPr>
-        <w:t>EdgeHtml</w:t>
-      </w:r>
-      <w:proofErr w:type="spellEnd"/>
-      <w:r>
-        <w:rPr>
-          <w:rFonts w:eastAsia="Times New Roman" w:cs="Times New Roman"/>
-        </w:rPr>
-        <w:t>) &gt; click the top Release #####</w:t>
+        <w:t>&gt; Microsoft Edge (EdgeHtml) &gt; click the top Release #####</w:t>
       </w:r>
     </w:p>
     <w:p>
@@ -765,21 +710,7 @@
         <w:rPr>
           <w:rFonts w:eastAsia="Times New Roman" w:cs="Times New Roman"/>
         </w:rPr>
-        <w:t xml:space="preserve">elease" click the </w:t>
-      </w:r>
-      <w:proofErr w:type="spellStart"/>
-      <w:r>
-        <w:rPr>
-          <w:rFonts w:eastAsia="Times New Roman" w:cs="Times New Roman"/>
-        </w:rPr>
-        <w:t>ChromeDriver</w:t>
-      </w:r>
-      <w:proofErr w:type="spellEnd"/>
-      <w:r>
-        <w:rPr>
-          <w:rFonts w:eastAsia="Times New Roman" w:cs="Times New Roman"/>
-        </w:rPr>
-        <w:t xml:space="preserve"> #.## link &gt; Click "chromedriver_win32.zip"</w:t>
+        <w:t>elease" click the ChromeDriver #.## link &gt; Click "chromedriver_win32.zip"</w:t>
       </w:r>
     </w:p>
     <w:p>
@@ -927,21 +858,7 @@
         <w:rPr>
           <w:rFonts w:eastAsia="Times New Roman" w:cs="Times New Roman"/>
         </w:rPr>
-        <w:t xml:space="preserve">Create a new project &gt; </w:t>
-      </w:r>
-      <w:proofErr w:type="spellStart"/>
-      <w:r>
-        <w:rPr>
-          <w:rFonts w:eastAsia="Times New Roman" w:cs="Times New Roman"/>
-        </w:rPr>
-        <w:t>MSTest</w:t>
-      </w:r>
-      <w:proofErr w:type="spellEnd"/>
-      <w:r>
-        <w:rPr>
-          <w:rFonts w:eastAsia="Times New Roman" w:cs="Times New Roman"/>
-        </w:rPr>
-        <w:t xml:space="preserve"> Test Project (.NET Core)</w:t>
+        <w:t>Create a new project &gt; MSTest Test Project (.NET Core)</w:t>
       </w:r>
     </w:p>
     <w:p>
@@ -960,21 +877,7 @@
         <w:rPr>
           <w:rFonts w:eastAsia="Times New Roman" w:cs="Times New Roman"/>
         </w:rPr>
-        <w:t xml:space="preserve">Install the following </w:t>
-      </w:r>
-      <w:proofErr w:type="spellStart"/>
-      <w:r>
-        <w:rPr>
-          <w:rFonts w:eastAsia="Times New Roman" w:cs="Times New Roman"/>
-        </w:rPr>
-        <w:t>NuGet</w:t>
-      </w:r>
-      <w:proofErr w:type="spellEnd"/>
-      <w:r>
-        <w:rPr>
-          <w:rFonts w:eastAsia="Times New Roman" w:cs="Times New Roman"/>
-        </w:rPr>
-        <w:t xml:space="preserve"> packages</w:t>
+        <w:t>Install the following NuGet packages</w:t>
       </w:r>
     </w:p>
     <w:p>
@@ -989,33 +892,11 @@
           <w:rFonts w:eastAsia="Times New Roman" w:cs="Times New Roman"/>
         </w:rPr>
       </w:pPr>
-      <w:proofErr w:type="spellStart"/>
-      <w:r>
-        <w:rPr>
-          <w:rFonts w:eastAsia="Times New Roman" w:cs="Times New Roman"/>
-        </w:rPr>
-        <w:t>DotNetSeleniumExtras.WaitHelpers</w:t>
-      </w:r>
-      <w:proofErr w:type="spellEnd"/>
-      <w:r>
-        <w:rPr>
-          <w:rFonts w:eastAsia="Times New Roman" w:cs="Times New Roman"/>
-        </w:rPr>
-        <w:t xml:space="preserve"> by </w:t>
-      </w:r>
-      <w:proofErr w:type="spellStart"/>
-      <w:r>
-        <w:rPr>
-          <w:rFonts w:eastAsia="Times New Roman" w:cs="Times New Roman"/>
-        </w:rPr>
-        <w:t>SeleniumExtras.WaitHelpers</w:t>
-      </w:r>
-      <w:proofErr w:type="spellEnd"/>
-      <w:r>
-        <w:rPr>
-          <w:rFonts w:eastAsia="Times New Roman" w:cs="Times New Roman"/>
-        </w:rPr>
-        <w:t xml:space="preserve"> (v3.11.0)</w:t>
+      <w:r>
+        <w:rPr>
+          <w:rFonts w:eastAsia="Times New Roman" w:cs="Times New Roman"/>
+        </w:rPr>
+        <w:t>DotNetSeleniumExtras.WaitHelpers by SeleniumExtras.WaitHelpers (v3.11.0)</w:t>
       </w:r>
     </w:p>
     <w:p>
@@ -1034,21 +915,7 @@
         <w:rPr>
           <w:rFonts w:eastAsia="Times New Roman" w:cs="Times New Roman"/>
         </w:rPr>
-        <w:t xml:space="preserve">Used for </w:t>
-      </w:r>
-      <w:proofErr w:type="spellStart"/>
-      <w:r>
-        <w:rPr>
-          <w:rFonts w:eastAsia="Times New Roman" w:cs="Times New Roman"/>
-        </w:rPr>
-        <w:t>StalenessOf</w:t>
-      </w:r>
-      <w:proofErr w:type="spellEnd"/>
-      <w:r>
-        <w:rPr>
-          <w:rFonts w:eastAsia="Times New Roman" w:cs="Times New Roman"/>
-        </w:rPr>
-        <w:t xml:space="preserve"> checks</w:t>
+        <w:t>Used for StalenessOf checks</w:t>
       </w:r>
     </w:p>
     <w:p>
@@ -1063,19 +930,11 @@
           <w:rFonts w:eastAsia="Times New Roman" w:cs="Times New Roman"/>
         </w:rPr>
       </w:pPr>
-      <w:proofErr w:type="spellStart"/>
-      <w:r>
-        <w:rPr>
-          <w:rFonts w:eastAsia="Times New Roman" w:cs="Times New Roman"/>
-        </w:rPr>
-        <w:t>Selenium.Support</w:t>
-      </w:r>
-      <w:proofErr w:type="spellEnd"/>
-      <w:r>
-        <w:rPr>
-          <w:rFonts w:eastAsia="Times New Roman" w:cs="Times New Roman"/>
-        </w:rPr>
-        <w:t xml:space="preserve"> by Selenium Committers</w:t>
+      <w:r>
+        <w:rPr>
+          <w:rFonts w:eastAsia="Times New Roman" w:cs="Times New Roman"/>
+        </w:rPr>
+        <w:t>Selenium.Support by Selenium Committers</w:t>
       </w:r>
       <w:r>
         <w:rPr>
@@ -1096,19 +955,11 @@
           <w:rFonts w:eastAsia="Times New Roman" w:cs="Times New Roman"/>
         </w:rPr>
       </w:pPr>
-      <w:proofErr w:type="spellStart"/>
-      <w:r>
-        <w:rPr>
-          <w:rFonts w:eastAsia="Times New Roman" w:cs="Times New Roman"/>
-        </w:rPr>
-        <w:t>Selenium.WebDriver</w:t>
-      </w:r>
-      <w:proofErr w:type="spellEnd"/>
-      <w:r>
-        <w:rPr>
-          <w:rFonts w:eastAsia="Times New Roman" w:cs="Times New Roman"/>
-        </w:rPr>
-        <w:t xml:space="preserve"> by Selenium Committers</w:t>
+      <w:r>
+        <w:rPr>
+          <w:rFonts w:eastAsia="Times New Roman" w:cs="Times New Roman"/>
+        </w:rPr>
+        <w:t>Selenium.WebDriver by Selenium Committers</w:t>
       </w:r>
       <w:r>
         <w:rPr>
@@ -1124,14 +975,12 @@
           <w:rFonts w:eastAsia="Times New Roman"/>
         </w:rPr>
       </w:pPr>
-      <w:proofErr w:type="spellStart"/>
       <w:r>
         <w:rPr>
           <w:rFonts w:eastAsia="Times New Roman"/>
         </w:rPr>
         <w:t>BrowserType</w:t>
       </w:r>
-      <w:proofErr w:type="spellEnd"/>
     </w:p>
     <w:bookmarkStart w:id="0" w:name="_MON_1625814730"/>
     <w:bookmarkEnd w:id="0"/>
@@ -1169,7 +1018,7 @@
           <v:shape id="_x0000_i1025" type="#_x0000_t75" style="width:468pt;height:122.25pt" o:ole="">
             <v:imagedata r:id="rId14" o:title=""/>
           </v:shape>
-          <o:OLEObject Type="Embed" ProgID="Word.Document.8" ShapeID="_x0000_i1025" DrawAspect="Content" ObjectID="_1625821327" r:id="rId15">
+          <o:OLEObject Type="Embed" ProgID="Word.Document.8" ShapeID="_x0000_i1025" DrawAspect="Content" ObjectID="_1625822454" r:id="rId15">
             <o:FieldCodes>\s</o:FieldCodes>
           </o:OLEObject>
         </w:object>
@@ -1182,7 +1031,6 @@
           <w:rFonts w:eastAsia="Times New Roman"/>
         </w:rPr>
       </w:pPr>
-      <w:proofErr w:type="spellStart"/>
       <w:r>
         <w:rPr>
           <w:rFonts w:eastAsia="Times New Roman"/>
@@ -1190,7 +1038,6 @@
         <w:lastRenderedPageBreak/>
         <w:t>WebDriverFactory</w:t>
       </w:r>
-      <w:proofErr w:type="spellEnd"/>
     </w:p>
     <w:p>
       <w:r>
@@ -1214,7 +1061,7 @@
           <v:shape id="_x0000_i1026" type="#_x0000_t75" style="width:468pt;height:356.25pt" o:ole="">
             <v:imagedata r:id="rId16" o:title=""/>
           </v:shape>
-          <o:OLEObject Type="Embed" ProgID="Word.Document.8" ShapeID="_x0000_i1026" DrawAspect="Content" ObjectID="_1625821328" r:id="rId17">
+          <o:OLEObject Type="Embed" ProgID="Word.Document.8" ShapeID="_x0000_i1026" DrawAspect="Content" ObjectID="_1625822455" r:id="rId17">
             <o:FieldCodes>\s</o:FieldCodes>
           </o:OLEObject>
         </w:object>
@@ -1227,7 +1074,6 @@
           <w:rFonts w:eastAsia="Times New Roman"/>
         </w:rPr>
       </w:pPr>
-      <w:proofErr w:type="spellStart"/>
       <w:r>
         <w:rPr>
           <w:rFonts w:eastAsia="Times New Roman"/>
@@ -1240,19 +1086,10 @@
         </w:rPr>
         <w:t>s</w:t>
       </w:r>
-      <w:proofErr w:type="spellEnd"/>
-    </w:p>
-    <w:p>
-      <w:r>
-        <w:t xml:space="preserve">I toiled over deciding if I wanted to create class objects vs. extension methods off the </w:t>
-      </w:r>
-      <w:proofErr w:type="spellStart"/>
-      <w:r>
-        <w:t>IWebDriver</w:t>
-      </w:r>
-      <w:proofErr w:type="spellEnd"/>
-      <w:r>
-        <w:t xml:space="preserve">.  After going back and forth multiple times I settled on the </w:t>
+    </w:p>
+    <w:p>
+      <w:r>
+        <w:t xml:space="preserve">I toiled over deciding if I wanted to create class objects vs. extension methods off the IWebDriver.  After going back and forth multiple times I settled on the </w:t>
       </w:r>
       <w:hyperlink r:id="rId18" w:history="1">
         <w:r>
@@ -1286,21 +1123,11 @@
         <w:t xml:space="preserve"> class.</w:t>
       </w:r>
       <w:r>
-        <w:t xml:space="preserve">  I decided to keep the code in the </w:t>
-      </w:r>
-      <w:proofErr w:type="spellStart"/>
-      <w:r>
-        <w:t>OpenQA.Selenium</w:t>
-      </w:r>
-      <w:proofErr w:type="spellEnd"/>
-      <w:r>
-        <w:t xml:space="preserve"> namespace except for the actual test class, so developers would not have to add another using path.</w:t>
-      </w:r>
-      <w:bookmarkStart w:id="2" w:name="_GoBack"/>
-      <w:bookmarkEnd w:id="2"/>
-    </w:p>
-    <w:bookmarkStart w:id="3" w:name="_MON_1625814954"/>
-    <w:bookmarkEnd w:id="3"/>
+        <w:t xml:space="preserve">  I decided to keep the code in the OpenQA.Selenium namespace except for the actual test class, so developers would not have to add another using path.</w:t>
+      </w:r>
+    </w:p>
+    <w:bookmarkStart w:id="2" w:name="_MON_1625814954"/>
+    <w:bookmarkEnd w:id="2"/>
     <w:p>
       <w:pPr>
         <w:spacing w:after="160" w:line="259" w:lineRule="auto"/>
@@ -1316,14 +1143,14 @@
           <v:shape id="_x0000_i1027" type="#_x0000_t75" style="width:468pt;height:444.75pt" o:ole="">
             <v:imagedata r:id="rId20" o:title=""/>
           </v:shape>
-          <o:OLEObject Type="Embed" ProgID="Word.Document.8" ShapeID="_x0000_i1027" DrawAspect="Content" ObjectID="_1625821329" r:id="rId21">
+          <o:OLEObject Type="Embed" ProgID="Word.Document.8" ShapeID="_x0000_i1027" DrawAspect="Content" ObjectID="_1625822456" r:id="rId21">
             <o:FieldCodes>\s</o:FieldCodes>
           </o:OLEObject>
         </w:object>
       </w:r>
     </w:p>
-    <w:bookmarkStart w:id="4" w:name="_MON_1625815276"/>
-    <w:bookmarkEnd w:id="4"/>
+    <w:bookmarkStart w:id="3" w:name="_MON_1625815276"/>
+    <w:bookmarkEnd w:id="3"/>
     <w:p>
       <w:pPr>
         <w:spacing w:after="160" w:line="259" w:lineRule="auto"/>
@@ -1339,14 +1166,14 @@
           <v:shape id="_x0000_i1028" type="#_x0000_t75" style="width:468pt;height:423pt" o:ole="">
             <v:imagedata r:id="rId22" o:title=""/>
           </v:shape>
-          <o:OLEObject Type="Embed" ProgID="Word.Document.8" ShapeID="_x0000_i1028" DrawAspect="Content" ObjectID="_1625821330" r:id="rId23">
+          <o:OLEObject Type="Embed" ProgID="Word.Document.8" ShapeID="_x0000_i1028" DrawAspect="Content" ObjectID="_1625822457" r:id="rId23">
             <o:FieldCodes>\s</o:FieldCodes>
           </o:OLEObject>
         </w:object>
       </w:r>
     </w:p>
-    <w:bookmarkStart w:id="5" w:name="_MON_1625815303"/>
-    <w:bookmarkEnd w:id="5"/>
+    <w:bookmarkStart w:id="4" w:name="_MON_1625815303"/>
+    <w:bookmarkEnd w:id="4"/>
     <w:p>
       <w:pPr>
         <w:spacing w:after="160" w:line="259" w:lineRule="auto"/>
@@ -1362,7 +1189,7 @@
           <v:shape id="_x0000_i1029" type="#_x0000_t75" style="width:468pt;height:356.25pt" o:ole="">
             <v:imagedata r:id="rId24" o:title=""/>
           </v:shape>
-          <o:OLEObject Type="Embed" ProgID="Word.Document.8" ShapeID="_x0000_i1029" DrawAspect="Content" ObjectID="_1625821331" r:id="rId25">
+          <o:OLEObject Type="Embed" ProgID="Word.Document.8" ShapeID="_x0000_i1029" DrawAspect="Content" ObjectID="_1625822458" r:id="rId25">
             <o:FieldCodes>\s</o:FieldCodes>
           </o:OLEObject>
         </w:object>
@@ -1375,14 +1202,12 @@
           <w:rFonts w:eastAsia="Times New Roman"/>
         </w:rPr>
       </w:pPr>
-      <w:proofErr w:type="spellStart"/>
       <w:r>
         <w:rPr>
           <w:rFonts w:eastAsia="Times New Roman"/>
         </w:rPr>
         <w:t>WebDriverTest</w:t>
       </w:r>
-      <w:proofErr w:type="spellEnd"/>
     </w:p>
     <w:p>
       <w:r>
@@ -1394,8 +1219,8 @@
         <w:t>For the test, I want to loop through the list of browsers as part of the same step to verify I have setup the environment correctly.  Once you start looking into adding tests through the pipeline you'll want to look into using a test runner and specify the browser to test at run time via a configuration file.</w:t>
       </w:r>
     </w:p>
-    <w:bookmarkStart w:id="6" w:name="_MON_1625815350"/>
-    <w:bookmarkEnd w:id="6"/>
+    <w:bookmarkStart w:id="5" w:name="_MON_1625815350"/>
+    <w:bookmarkEnd w:id="5"/>
     <w:p>
       <w:pPr>
         <w:spacing w:after="160" w:line="259" w:lineRule="auto"/>
@@ -1411,7 +1236,7 @@
           <v:shape id="_x0000_i1030" type="#_x0000_t75" style="width:468pt;height:522.75pt" o:ole="">
             <v:imagedata r:id="rId26" o:title=""/>
           </v:shape>
-          <o:OLEObject Type="Embed" ProgID="Word.Document.8" ShapeID="_x0000_i1030" DrawAspect="Content" ObjectID="_1625821332" r:id="rId27">
+          <o:OLEObject Type="Embed" ProgID="Word.Document.8" ShapeID="_x0000_i1030" DrawAspect="Content" ObjectID="_1625822459" r:id="rId27">
             <o:FieldCodes>\s</o:FieldCodes>
           </o:OLEObject>
         </w:object>
@@ -1463,21 +1288,7 @@
           <w:rPr>
             <w:rStyle w:val="Hyperlink"/>
           </w:rPr>
-          <w:t xml:space="preserve">Introduction To Selenium </w:t>
-        </w:r>
-        <w:proofErr w:type="spellStart"/>
-        <w:r>
-          <w:rPr>
-            <w:rStyle w:val="Hyperlink"/>
-          </w:rPr>
-          <w:t>Webdriver</w:t>
-        </w:r>
-        <w:proofErr w:type="spellEnd"/>
-        <w:r>
-          <w:rPr>
-            <w:rStyle w:val="Hyperlink"/>
-          </w:rPr>
-          <w:t xml:space="preserve"> With C# In Visual Studio 2015</w:t>
+          <w:t>Introduction To Selenium Webdriver With C# In Visual Studio 2015</w:t>
         </w:r>
       </w:hyperlink>
     </w:p>
@@ -1534,47 +1345,11 @@
         </w:numPr>
       </w:pPr>
       <w:hyperlink r:id="rId32" w:anchor="addbyabstract" w:history="1">
-        <w:proofErr w:type="spellStart"/>
         <w:r>
           <w:rPr>
             <w:rStyle w:val="Hyperlink"/>
           </w:rPr>
-          <w:t>DogFoodCon</w:t>
-        </w:r>
-        <w:proofErr w:type="spellEnd"/>
-        <w:r>
-          <w:rPr>
-            <w:rStyle w:val="Hyperlink"/>
-          </w:rPr>
-          <w:t xml:space="preserve"> 2018 – Addition by </w:t>
-        </w:r>
-        <w:proofErr w:type="spellStart"/>
-        <w:r>
-          <w:rPr>
-            <w:rStyle w:val="Hyperlink"/>
-          </w:rPr>
-          <w:t>Abstration</w:t>
-        </w:r>
-        <w:proofErr w:type="spellEnd"/>
-        <w:r>
-          <w:rPr>
-            <w:rStyle w:val="Hyperlink"/>
-          </w:rPr>
-          <w:t xml:space="preserve">: A conversation about abstraction and dynamic programming – by </w:t>
-        </w:r>
-        <w:proofErr w:type="spellStart"/>
-        <w:r>
-          <w:rPr>
-            <w:rStyle w:val="Hyperlink"/>
-          </w:rPr>
-          <w:t>Jerren</w:t>
-        </w:r>
-        <w:proofErr w:type="spellEnd"/>
-        <w:r>
-          <w:rPr>
-            <w:rStyle w:val="Hyperlink"/>
-          </w:rPr>
-          <w:t xml:space="preserve"> Every</w:t>
+          <w:t>DogFoodCon 2018 – Addition by Abstration: A conversation about abstraction and dynamic programming – by Jerren Every</w:t>
         </w:r>
       </w:hyperlink>
     </w:p>
@@ -1586,13 +1361,8 @@
           <w:numId w:val="3"/>
         </w:numPr>
       </w:pPr>
-      <w:proofErr w:type="spellStart"/>
-      <w:r>
-        <w:t>Jerren</w:t>
-      </w:r>
-      <w:proofErr w:type="spellEnd"/>
-      <w:r>
-        <w:t xml:space="preserve"> discussed standard refactoring techniques with Test-Driven Development along with concepts like Page Objects that abstract away logic from data.</w:t>
+      <w:r>
+        <w:t>Jerren discussed standard refactoring techniques with Test-Driven Development along with concepts like Page Objects that abstract away logic from data.</w:t>
       </w:r>
     </w:p>
     <w:p>
@@ -1649,23 +1419,16 @@
       <w:pPr>
         <w:pStyle w:val="Heading1"/>
       </w:pPr>
-      <w:proofErr w:type="spellStart"/>
       <w:r>
         <w:t>DogFoodCon</w:t>
       </w:r>
-      <w:proofErr w:type="spellEnd"/>
       <w:r>
         <w:t xml:space="preserve"> 2019</w:t>
       </w:r>
     </w:p>
     <w:p>
-      <w:proofErr w:type="spellStart"/>
-      <w:r>
-        <w:t>DogFoodCon</w:t>
-      </w:r>
-      <w:proofErr w:type="spellEnd"/>
-      <w:r>
-        <w:t xml:space="preserve"> is my favorite conference to attend each year which is why I was ecstatic when I was approached to </w:t>
+      <w:r>
+        <w:t xml:space="preserve">DogFoodCon is my favorite conference to attend each year which is why I was ecstatic when I was approached to </w:t>
       </w:r>
       <w:r>
         <w:t xml:space="preserve">become a </w:t>
@@ -1677,82 +1440,64 @@
         <w:t xml:space="preserve">tech blogger.  I've written a few articles covering the sessions I've attended so far at </w:t>
       </w:r>
       <w:hyperlink r:id="rId34" w:history="1">
-        <w:proofErr w:type="spellStart"/>
+        <w:r>
+          <w:rPr>
+            <w:rStyle w:val="Hyperlink"/>
+          </w:rPr>
+          <w:t>DogFoodCon 2017</w:t>
+        </w:r>
+      </w:hyperlink>
+      <w:r>
+        <w:t xml:space="preserve"> and </w:t>
+      </w:r>
+      <w:hyperlink r:id="rId35" w:history="1">
+        <w:r>
+          <w:rPr>
+            <w:rStyle w:val="Hyperlink"/>
+          </w:rPr>
+          <w:t>DogFoodCon 2018</w:t>
+        </w:r>
+      </w:hyperlink>
+      <w:r>
+        <w:t>.</w:t>
+      </w:r>
+    </w:p>
+    <w:p>
+      <w:r>
+        <w:t xml:space="preserve">Unlike those articles that reviewed a session I've attended, I'll be writing a few articles like this one that will provide some context </w:t>
+      </w:r>
+      <w:r>
+        <w:t xml:space="preserve">(when possible) </w:t>
+      </w:r>
+      <w:r>
+        <w:t>into one of the sessions with the goal to spur some interest and lead those of you with interest into attending the session.</w:t>
+      </w:r>
+      <w:r>
+        <w:t xml:space="preserve">  Let us know in the comments your thoughts on this type of article.  Thanks!</w:t>
+      </w:r>
+    </w:p>
+    <w:p>
+      <w:r>
+        <w:t>If you followed the source code above or downloaded an</w:t>
+      </w:r>
+      <w:r>
+        <w:t>d</w:t>
+      </w:r>
+      <w:r>
+        <w:t xml:space="preserve"> ran it yourself, you'll see that the Selenium code brought up </w:t>
+      </w:r>
+      <w:r>
+        <w:t>the following session.</w:t>
+      </w:r>
+    </w:p>
+    <w:p>
+      <w:hyperlink r:id="rId36" w:history="1">
         <w:r>
           <w:rPr>
             <w:rStyle w:val="Hyperlink"/>
           </w:rPr>
           <w:t>DogFoodCon</w:t>
         </w:r>
-        <w:proofErr w:type="spellEnd"/>
-        <w:r>
-          <w:rPr>
-            <w:rStyle w:val="Hyperlink"/>
-          </w:rPr>
-          <w:t xml:space="preserve"> 2017</w:t>
-        </w:r>
-      </w:hyperlink>
-      <w:r>
-        <w:t xml:space="preserve"> and </w:t>
-      </w:r>
-      <w:hyperlink r:id="rId35" w:history="1">
-        <w:proofErr w:type="spellStart"/>
-        <w:r>
-          <w:rPr>
-            <w:rStyle w:val="Hyperlink"/>
-          </w:rPr>
-          <w:t>DogFoodCon</w:t>
-        </w:r>
-        <w:proofErr w:type="spellEnd"/>
-        <w:r>
-          <w:rPr>
-            <w:rStyle w:val="Hyperlink"/>
-          </w:rPr>
-          <w:t xml:space="preserve"> 2018</w:t>
-        </w:r>
-      </w:hyperlink>
-      <w:r>
-        <w:t>.</w:t>
-      </w:r>
-    </w:p>
-    <w:p>
-      <w:r>
-        <w:t xml:space="preserve">Unlike those articles that reviewed a session I've attended, I'll be writing a few articles like this one that will provide some context </w:t>
-      </w:r>
-      <w:r>
-        <w:t xml:space="preserve">(when possible) </w:t>
-      </w:r>
-      <w:r>
-        <w:t>into one of the sessions with the goal to spur some interest and lead those of you with interest into attending the session.</w:t>
-      </w:r>
-      <w:r>
-        <w:t xml:space="preserve">  Let us know in the comments your thoughts on this type of article.  Thanks!</w:t>
-      </w:r>
-    </w:p>
-    <w:p>
-      <w:r>
-        <w:t>If you followed the source code above or downloaded an</w:t>
-      </w:r>
-      <w:r>
-        <w:t>d</w:t>
-      </w:r>
-      <w:r>
-        <w:t xml:space="preserve"> ran it yourself, you'll see that the Selenium code brought up </w:t>
-      </w:r>
-      <w:r>
-        <w:t>the following session.</w:t>
-      </w:r>
-    </w:p>
-    <w:p>
-      <w:hyperlink r:id="rId36" w:history="1">
-        <w:proofErr w:type="spellStart"/>
-        <w:r>
-          <w:rPr>
-            <w:rStyle w:val="Hyperlink"/>
-          </w:rPr>
-          <w:t>DogFoodCon</w:t>
-        </w:r>
-        <w:proofErr w:type="spellEnd"/>
       </w:hyperlink>
       <w:r>
         <w:t xml:space="preserve"> &gt; </w:t>
@@ -1784,21 +1529,7 @@
           <w:rPr>
             <w:rStyle w:val="Hyperlink"/>
           </w:rPr>
-          <w:t xml:space="preserve">[DevOps] Get Some UI </w:t>
-        </w:r>
-        <w:proofErr w:type="gramStart"/>
-        <w:r>
-          <w:rPr>
-            <w:rStyle w:val="Hyperlink"/>
-          </w:rPr>
-          <w:t>In</w:t>
-        </w:r>
-        <w:proofErr w:type="gramEnd"/>
-        <w:r>
-          <w:rPr>
-            <w:rStyle w:val="Hyperlink"/>
-          </w:rPr>
-          <w:t xml:space="preserve"> Your CI</w:t>
+          <w:t>[DevOps] Get Some UI In Your CI</w:t>
         </w:r>
       </w:hyperlink>
     </w:p>
@@ -1888,15 +1619,7 @@
         </w:numPr>
       </w:pPr>
       <w:r>
-        <w:t xml:space="preserve">C# .NET &gt; </w:t>
-      </w:r>
-      <w:proofErr w:type="spellStart"/>
-      <w:r>
-        <w:t>SpecFlow</w:t>
-      </w:r>
-      <w:proofErr w:type="spellEnd"/>
-      <w:r>
-        <w:t xml:space="preserve"> &gt; Selenium &gt; Azure DevOps</w:t>
+        <w:t>C# .NET &gt; SpecFlow &gt; Selenium &gt; Azure DevOps</w:t>
       </w:r>
     </w:p>
     <w:p>
@@ -1914,15 +1637,7 @@
     <w:p>
       <w:r>
         <w:lastRenderedPageBreak/>
-        <w:t xml:space="preserve">My team currently works with the workflow: C# .NET &gt; </w:t>
-      </w:r>
-      <w:proofErr w:type="spellStart"/>
-      <w:r>
-        <w:t>MSTest</w:t>
-      </w:r>
-      <w:proofErr w:type="spellEnd"/>
-      <w:r>
-        <w:t xml:space="preserve"> (Page Object Model) &gt; Selenium &gt; Azure DevOps.  I found a lot of common ground and can't wait to compare his process fully with ours.</w:t>
+        <w:t>My team currently works with the workflow: C# .NET &gt; MSTest (Page Object Model) &gt; Selenium &gt; Azure DevOps.  I found a lot of common ground and can't wait to compare his process fully with ours.</w:t>
       </w:r>
     </w:p>
     <w:p>
@@ -1976,6 +1691,132 @@
       </w:r>
     </w:p>
     <w:p>
+      <w:hyperlink r:id="rId43" w:anchor="sz-speaker-b912632d-9770-4a0c-a028-9ec5c9a2e023" w:history="1">
+        <w:r>
+          <w:rPr>
+            <w:rStyle w:val="Hyperlink"/>
+          </w:rPr>
+          <w:t>Jeff McKenzie</w:t>
+        </w:r>
+      </w:hyperlink>
+    </w:p>
+    <w:p>
+      <w:pPr>
+        <w:pStyle w:val="ListParagraph"/>
+        <w:numPr>
+          <w:ilvl w:val="0"/>
+          <w:numId w:val="7"/>
+        </w:numPr>
+      </w:pPr>
+      <w:hyperlink r:id="rId44" w:history="1">
+        <w:r>
+          <w:rPr>
+            <w:rStyle w:val="Hyperlink"/>
+          </w:rPr>
+          <w:t>https://twitter.com/jeffreymckenzie</w:t>
+        </w:r>
+      </w:hyperlink>
+    </w:p>
+    <w:p>
+      <w:pPr>
+        <w:pStyle w:val="ListParagraph"/>
+        <w:numPr>
+          <w:ilvl w:val="0"/>
+          <w:numId w:val="7"/>
+        </w:numPr>
+      </w:pPr>
+      <w:hyperlink r:id="rId45" w:history="1">
+        <w:r>
+          <w:rPr>
+            <w:rStyle w:val="Hyperlink"/>
+          </w:rPr>
+          <w:t>https://www.linkedin.com/in/mcknz/</w:t>
+        </w:r>
+      </w:hyperlink>
+    </w:p>
+    <w:p>
+      <w:pPr>
+        <w:pStyle w:val="ListParagraph"/>
+        <w:numPr>
+          <w:ilvl w:val="0"/>
+          <w:numId w:val="7"/>
+        </w:numPr>
+      </w:pPr>
+      <w:hyperlink r:id="rId46" w:history="1">
+        <w:r>
+          <w:rPr>
+            <w:rStyle w:val="Hyperlink"/>
+          </w:rPr>
+          <w:t>https://github.com/mcknz</w:t>
+        </w:r>
+      </w:hyperlink>
+    </w:p>
+    <w:p>
+      <w:r>
+        <w:t xml:space="preserve">Special thanks to our Adamantium Sponsor: </w:t>
+      </w:r>
+      <w:hyperlink r:id="rId47" w:history="1">
+        <w:r>
+          <w:rPr>
+            <w:rStyle w:val="Hyperlink"/>
+          </w:rPr>
+          <w:t>Insight Digital Innovation</w:t>
+        </w:r>
+      </w:hyperlink>
+    </w:p>
+    <w:bookmarkStart w:id="6" w:name="_GoBack"/>
+    <w:bookmarkEnd w:id="6"/>
+    <w:p>
+      <w:pPr>
+        <w:pStyle w:val="ListParagraph"/>
+        <w:numPr>
+          <w:ilvl w:val="0"/>
+          <w:numId w:val="8"/>
+        </w:numPr>
+      </w:pPr>
+      <w:r>
+        <w:fldChar w:fldCharType="begin"/>
+      </w:r>
+      <w:r>
+        <w:instrText xml:space="preserve"> HYPERLINK "</w:instrText>
+      </w:r>
+      <w:r>
+        <w:instrText>https://twitter.com/Insight_DI</w:instrText>
+      </w:r>
+      <w:r>
+        <w:instrText xml:space="preserve">" </w:instrText>
+      </w:r>
+      <w:r>
+        <w:fldChar w:fldCharType="separate"/>
+      </w:r>
+      <w:r>
+        <w:rPr>
+          <w:rStyle w:val="Hyperlink"/>
+        </w:rPr>
+        <w:t>https://twitter.com/Insight_DI</w:t>
+      </w:r>
+      <w:r>
+        <w:fldChar w:fldCharType="end"/>
+      </w:r>
+    </w:p>
+    <w:p>
+      <w:pPr>
+        <w:pStyle w:val="ListParagraph"/>
+        <w:numPr>
+          <w:ilvl w:val="0"/>
+          <w:numId w:val="8"/>
+        </w:numPr>
+      </w:pPr>
+      <w:hyperlink r:id="rId48" w:history="1">
+        <w:r>
+          <w:rPr>
+            <w:rStyle w:val="Hyperlink"/>
+          </w:rPr>
+          <w:t>https://www.linkedin.com/company/insight/</w:t>
+        </w:r>
+      </w:hyperlink>
+    </w:p>
+    <w:p>
       <w:pPr>
         <w:pStyle w:val="Heading1"/>
       </w:pPr>
@@ -1985,20 +1826,12 @@
     </w:p>
     <w:p>
       <w:r>
-        <w:t xml:space="preserve">I've provided the basics required to setup Selenium including the environment for Win10 and browsers.  The sample code demonstrates how to implement common calls to handle waits, find elements, and wait until page load as extension methods off the </w:t>
-      </w:r>
-      <w:proofErr w:type="spellStart"/>
-      <w:r>
-        <w:t>IWebDriver</w:t>
-      </w:r>
-      <w:proofErr w:type="spellEnd"/>
-      <w:r>
-        <w:t xml:space="preserve"> to enhance and stream line the process.  </w:t>
+        <w:t xml:space="preserve">I've provided the basics required to setup Selenium including the environment for Win10 and browsers.  The sample code demonstrates how to implement common calls to handle waits, find elements, and wait until page load as extension methods off the IWebDriver to enhance and stream line the process.  </w:t>
       </w:r>
       <w:r>
         <w:t xml:space="preserve">Next steps would be to learn about the </w:t>
       </w:r>
-      <w:hyperlink r:id="rId43" w:history="1">
+      <w:hyperlink r:id="rId49" w:history="1">
         <w:r>
           <w:rPr>
             <w:rStyle w:val="Hyperlink"/>
@@ -2010,13 +1843,8 @@
         <w:t xml:space="preserve">.  </w:t>
       </w:r>
       <w:r>
-        <w:t xml:space="preserve">I also plugged a </w:t>
-      </w:r>
-      <w:proofErr w:type="spellStart"/>
-      <w:r>
-        <w:t>DogFoodCon</w:t>
-      </w:r>
-      <w:proofErr w:type="spellEnd"/>
+        <w:t>I also plugged a DogFoodCon</w:t>
+      </w:r>
       <w:r>
         <w:t xml:space="preserve"> 2019 session that will teach you how to add your Selenium tests into your DevOps pipeline.</w:t>
       </w:r>
@@ -2074,21 +1902,7 @@
         <w:rPr>
           <w:i/>
         </w:rPr>
-        <w:t xml:space="preserve">Did you like the plug for the </w:t>
-      </w:r>
-      <w:proofErr w:type="spellStart"/>
-      <w:r>
-        <w:rPr>
-          <w:i/>
-        </w:rPr>
-        <w:t>DogFoodCon</w:t>
-      </w:r>
-      <w:proofErr w:type="spellEnd"/>
-      <w:r>
-        <w:rPr>
-          <w:i/>
-        </w:rPr>
-        <w:t xml:space="preserve"> session?  Would the conference/session get as much attention if it was its own article?  Do you like the format of this article?  What can I do to improve these articles?</w:t>
+        <w:t>Did you like the plug for the DogFoodCon session?  Would the conference/session get as much attention if it was its own article?  Do you like the format of this article?  What can I do to improve these articles?</w:t>
       </w:r>
     </w:p>
     <w:sectPr>
@@ -2193,6 +2007,178 @@
     </w:lvl>
   </w:abstractNum>
   <w:abstractNum w:abstractNumId="1">
+    <w:nsid w:val="09E849AF"/>
+    <w:multiLevelType w:val="hybridMultilevel"/>
+    <w:tmpl w:val="2A683190"/>
+    <w:lvl w:ilvl="0" w:tplc="0409000F">
+      <w:start w:val="1"/>
+      <w:numFmt w:val="decimal"/>
+      <w:lvlText w:val="%1."/>
+      <w:lvlJc w:val="left"/>
+      <w:pPr>
+        <w:ind w:left="720" w:hanging="360"/>
+      </w:pPr>
+    </w:lvl>
+    <w:lvl w:ilvl="1" w:tplc="04090019" w:tentative="1">
+      <w:start w:val="1"/>
+      <w:numFmt w:val="lowerLetter"/>
+      <w:lvlText w:val="%2."/>
+      <w:lvlJc w:val="left"/>
+      <w:pPr>
+        <w:ind w:left="1440" w:hanging="360"/>
+      </w:pPr>
+    </w:lvl>
+    <w:lvl w:ilvl="2" w:tplc="0409001B" w:tentative="1">
+      <w:start w:val="1"/>
+      <w:numFmt w:val="lowerRoman"/>
+      <w:lvlText w:val="%3."/>
+      <w:lvlJc w:val="right"/>
+      <w:pPr>
+        <w:ind w:left="2160" w:hanging="180"/>
+      </w:pPr>
+    </w:lvl>
+    <w:lvl w:ilvl="3" w:tplc="0409000F" w:tentative="1">
+      <w:start w:val="1"/>
+      <w:numFmt w:val="decimal"/>
+      <w:lvlText w:val="%4."/>
+      <w:lvlJc w:val="left"/>
+      <w:pPr>
+        <w:ind w:left="2880" w:hanging="360"/>
+      </w:pPr>
+    </w:lvl>
+    <w:lvl w:ilvl="4" w:tplc="04090019" w:tentative="1">
+      <w:start w:val="1"/>
+      <w:numFmt w:val="lowerLetter"/>
+      <w:lvlText w:val="%5."/>
+      <w:lvlJc w:val="left"/>
+      <w:pPr>
+        <w:ind w:left="3600" w:hanging="360"/>
+      </w:pPr>
+    </w:lvl>
+    <w:lvl w:ilvl="5" w:tplc="0409001B" w:tentative="1">
+      <w:start w:val="1"/>
+      <w:numFmt w:val="lowerRoman"/>
+      <w:lvlText w:val="%6."/>
+      <w:lvlJc w:val="right"/>
+      <w:pPr>
+        <w:ind w:left="4320" w:hanging="180"/>
+      </w:pPr>
+    </w:lvl>
+    <w:lvl w:ilvl="6" w:tplc="0409000F" w:tentative="1">
+      <w:start w:val="1"/>
+      <w:numFmt w:val="decimal"/>
+      <w:lvlText w:val="%7."/>
+      <w:lvlJc w:val="left"/>
+      <w:pPr>
+        <w:ind w:left="5040" w:hanging="360"/>
+      </w:pPr>
+    </w:lvl>
+    <w:lvl w:ilvl="7" w:tplc="04090019" w:tentative="1">
+      <w:start w:val="1"/>
+      <w:numFmt w:val="lowerLetter"/>
+      <w:lvlText w:val="%8."/>
+      <w:lvlJc w:val="left"/>
+      <w:pPr>
+        <w:ind w:left="5760" w:hanging="360"/>
+      </w:pPr>
+    </w:lvl>
+    <w:lvl w:ilvl="8" w:tplc="0409001B" w:tentative="1">
+      <w:start w:val="1"/>
+      <w:numFmt w:val="lowerRoman"/>
+      <w:lvlText w:val="%9."/>
+      <w:lvlJc w:val="right"/>
+      <w:pPr>
+        <w:ind w:left="6480" w:hanging="180"/>
+      </w:pPr>
+    </w:lvl>
+  </w:abstractNum>
+  <w:abstractNum w:abstractNumId="2">
+    <w:nsid w:val="15CF55DB"/>
+    <w:multiLevelType w:val="hybridMultilevel"/>
+    <w:tmpl w:val="0A141A02"/>
+    <w:lvl w:ilvl="0" w:tplc="0409000F">
+      <w:start w:val="1"/>
+      <w:numFmt w:val="decimal"/>
+      <w:lvlText w:val="%1."/>
+      <w:lvlJc w:val="left"/>
+      <w:pPr>
+        <w:ind w:left="720" w:hanging="360"/>
+      </w:pPr>
+    </w:lvl>
+    <w:lvl w:ilvl="1" w:tplc="04090019" w:tentative="1">
+      <w:start w:val="1"/>
+      <w:numFmt w:val="lowerLetter"/>
+      <w:lvlText w:val="%2."/>
+      <w:lvlJc w:val="left"/>
+      <w:pPr>
+        <w:ind w:left="1440" w:hanging="360"/>
+      </w:pPr>
+    </w:lvl>
+    <w:lvl w:ilvl="2" w:tplc="0409001B" w:tentative="1">
+      <w:start w:val="1"/>
+      <w:numFmt w:val="lowerRoman"/>
+      <w:lvlText w:val="%3."/>
+      <w:lvlJc w:val="right"/>
+      <w:pPr>
+        <w:ind w:left="2160" w:hanging="180"/>
+      </w:pPr>
+    </w:lvl>
+    <w:lvl w:ilvl="3" w:tplc="0409000F" w:tentative="1">
+      <w:start w:val="1"/>
+      <w:numFmt w:val="decimal"/>
+      <w:lvlText w:val="%4."/>
+      <w:lvlJc w:val="left"/>
+      <w:pPr>
+        <w:ind w:left="2880" w:hanging="360"/>
+      </w:pPr>
+    </w:lvl>
+    <w:lvl w:ilvl="4" w:tplc="04090019" w:tentative="1">
+      <w:start w:val="1"/>
+      <w:numFmt w:val="lowerLetter"/>
+      <w:lvlText w:val="%5."/>
+      <w:lvlJc w:val="left"/>
+      <w:pPr>
+        <w:ind w:left="3600" w:hanging="360"/>
+      </w:pPr>
+    </w:lvl>
+    <w:lvl w:ilvl="5" w:tplc="0409001B" w:tentative="1">
+      <w:start w:val="1"/>
+      <w:numFmt w:val="lowerRoman"/>
+      <w:lvlText w:val="%6."/>
+      <w:lvlJc w:val="right"/>
+      <w:pPr>
+        <w:ind w:left="4320" w:hanging="180"/>
+      </w:pPr>
+    </w:lvl>
+    <w:lvl w:ilvl="6" w:tplc="0409000F" w:tentative="1">
+      <w:start w:val="1"/>
+      <w:numFmt w:val="decimal"/>
+      <w:lvlText w:val="%7."/>
+      <w:lvlJc w:val="left"/>
+      <w:pPr>
+        <w:ind w:left="5040" w:hanging="360"/>
+      </w:pPr>
+    </w:lvl>
+    <w:lvl w:ilvl="7" w:tplc="04090019" w:tentative="1">
+      <w:start w:val="1"/>
+      <w:numFmt w:val="lowerLetter"/>
+      <w:lvlText w:val="%8."/>
+      <w:lvlJc w:val="left"/>
+      <w:pPr>
+        <w:ind w:left="5760" w:hanging="360"/>
+      </w:pPr>
+    </w:lvl>
+    <w:lvl w:ilvl="8" w:tplc="0409001B" w:tentative="1">
+      <w:start w:val="1"/>
+      <w:numFmt w:val="lowerRoman"/>
+      <w:lvlText w:val="%9."/>
+      <w:lvlJc w:val="right"/>
+      <w:pPr>
+        <w:ind w:left="6480" w:hanging="180"/>
+      </w:pPr>
+    </w:lvl>
+  </w:abstractNum>
+  <w:abstractNum w:abstractNumId="3">
     <w:nsid w:val="2BB74E1A"/>
     <w:multiLevelType w:val="hybridMultilevel"/>
     <w:tmpl w:val="959C29CC"/>
@@ -2305,7 +2291,7 @@
       </w:rPr>
     </w:lvl>
   </w:abstractNum>
-  <w:abstractNum w:abstractNumId="2">
+  <w:abstractNum w:abstractNumId="4">
     <w:nsid w:val="2FA9292F"/>
     <w:multiLevelType w:val="hybridMultilevel"/>
     <w:tmpl w:val="959C29CC"/>
@@ -2418,7 +2404,7 @@
       </w:rPr>
     </w:lvl>
   </w:abstractNum>
-  <w:abstractNum w:abstractNumId="3">
+  <w:abstractNum w:abstractNumId="5">
     <w:nsid w:val="5B895094"/>
     <w:multiLevelType w:val="hybridMultilevel"/>
     <w:tmpl w:val="91D2ACDE"/>
@@ -2507,7 +2493,7 @@
       </w:pPr>
     </w:lvl>
   </w:abstractNum>
-  <w:abstractNum w:abstractNumId="4">
+  <w:abstractNum w:abstractNumId="6">
     <w:nsid w:val="6B4C00BD"/>
     <w:multiLevelType w:val="hybridMultilevel"/>
     <w:tmpl w:val="91D2ACDE"/>
@@ -2596,7 +2582,7 @@
       </w:pPr>
     </w:lvl>
   </w:abstractNum>
-  <w:abstractNum w:abstractNumId="5">
+  <w:abstractNum w:abstractNumId="7">
     <w:nsid w:val="7FBE6449"/>
     <w:multiLevelType w:val="hybridMultilevel"/>
     <w:tmpl w:val="501E102C"/>
@@ -2689,19 +2675,25 @@
     <w:abstractNumId w:val="0"/>
   </w:num>
   <w:num w:numId="2">
+    <w:abstractNumId w:val="5"/>
+  </w:num>
+  <w:num w:numId="3">
+    <w:abstractNumId w:val="7"/>
+  </w:num>
+  <w:num w:numId="4">
+    <w:abstractNumId w:val="4"/>
+  </w:num>
+  <w:num w:numId="5">
     <w:abstractNumId w:val="3"/>
   </w:num>
-  <w:num w:numId="3">
-    <w:abstractNumId w:val="5"/>
+  <w:num w:numId="6">
+    <w:abstractNumId w:val="6"/>
   </w:num>
-  <w:num w:numId="4">
-    <w:abstractNumId w:val="2"/>
-  </w:num>
-  <w:num w:numId="5">
+  <w:num w:numId="7">
     <w:abstractNumId w:val="1"/>
   </w:num>
-  <w:num w:numId="6">
-    <w:abstractNumId w:val="4"/>
+  <w:num w:numId="8">
+    <w:abstractNumId w:val="2"/>
   </w:num>
 </w:numbering>
 </file>

</xml_diff>

<commit_message>
Developer Tips: C# Selenium with MSTest Basics.  Updated to gherkins/cucumber in workflow statement in article.
</commit_message>
<xml_diff>
--- a/Tips.Selenium/docs/DeveloperTips.CSharp.SeleniumWithMSTestBasics.docx
+++ b/Tips.Selenium/docs/DeveloperTips.CSharp.SeleniumWithMSTestBasics.docx
@@ -7,7 +7,15 @@
         <w:pStyle w:val="Title"/>
       </w:pPr>
       <w:r>
-        <w:t xml:space="preserve">Developer Tips: C# Selenium with MSTest </w:t>
+        <w:t xml:space="preserve">Developer Tips: C# Selenium with </w:t>
+      </w:r>
+      <w:proofErr w:type="spellStart"/>
+      <w:r>
+        <w:t>MSTest</w:t>
+      </w:r>
+      <w:proofErr w:type="spellEnd"/>
+      <w:r>
+        <w:t xml:space="preserve"> </w:t>
       </w:r>
       <w:r>
         <w:t>Basics</w:t>
@@ -211,8 +219,13 @@
         <w:pStyle w:val="Heading1"/>
       </w:pPr>
       <w:r>
-        <w:t>Setup the WebDrivers</w:t>
-      </w:r>
+        <w:t xml:space="preserve">Setup the </w:t>
+      </w:r>
+      <w:proofErr w:type="spellStart"/>
+      <w:r>
+        <w:t>WebDrivers</w:t>
+      </w:r>
+      <w:proofErr w:type="spellEnd"/>
     </w:p>
     <w:p>
       <w:pPr>
@@ -341,7 +354,21 @@
         <w:rPr>
           <w:rFonts w:eastAsia="Times New Roman" w:cs="Times New Roman"/>
         </w:rPr>
-        <w:t>Microsoft Edge (EdgeHtml)</w:t>
+        <w:t>Microsoft Edge (</w:t>
+      </w:r>
+      <w:proofErr w:type="spellStart"/>
+      <w:r>
+        <w:rPr>
+          <w:rFonts w:eastAsia="Times New Roman" w:cs="Times New Roman"/>
+        </w:rPr>
+        <w:t>EdgeHtml</w:t>
+      </w:r>
+      <w:proofErr w:type="spellEnd"/>
+      <w:r>
+        <w:rPr>
+          <w:rFonts w:eastAsia="Times New Roman" w:cs="Times New Roman"/>
+        </w:rPr>
+        <w:t>)</w:t>
       </w:r>
     </w:p>
     <w:p>
@@ -403,7 +430,21 @@
           <w:rFonts w:eastAsia="Times New Roman" w:cs="Times New Roman"/>
         </w:rPr>
         <w:lastRenderedPageBreak/>
-        <w:t>DISM.exe /Online /Add-Capability /CapabilityName:Microsoft.WebDriver~~~~0.0.1.0</w:t>
+        <w:t>DISM.exe /Online /Add-Capability /</w:t>
+      </w:r>
+      <w:proofErr w:type="spellStart"/>
+      <w:r>
+        <w:rPr>
+          <w:rFonts w:eastAsia="Times New Roman" w:cs="Times New Roman"/>
+        </w:rPr>
+        <w:t>CapabilityName:Microsoft.WebDriver</w:t>
+      </w:r>
+      <w:proofErr w:type="spellEnd"/>
+      <w:r>
+        <w:rPr>
+          <w:rFonts w:eastAsia="Times New Roman" w:cs="Times New Roman"/>
+        </w:rPr>
+        <w:t>~~~~0.0.1.0</w:t>
       </w:r>
     </w:p>
     <w:p>
@@ -447,7 +488,21 @@
         <w:rPr>
           <w:rFonts w:eastAsia="Times New Roman" w:cs="Times New Roman"/>
         </w:rPr>
-        <w:t>&gt; Microsoft Edge (EdgeHtml) &gt; click the top Release #####</w:t>
+        <w:t>&gt; Microsoft Edge (</w:t>
+      </w:r>
+      <w:proofErr w:type="spellStart"/>
+      <w:r>
+        <w:rPr>
+          <w:rFonts w:eastAsia="Times New Roman" w:cs="Times New Roman"/>
+        </w:rPr>
+        <w:t>EdgeHtml</w:t>
+      </w:r>
+      <w:proofErr w:type="spellEnd"/>
+      <w:r>
+        <w:rPr>
+          <w:rFonts w:eastAsia="Times New Roman" w:cs="Times New Roman"/>
+        </w:rPr>
+        <w:t>) &gt; click the top Release #####</w:t>
       </w:r>
     </w:p>
     <w:p>
@@ -710,7 +765,21 @@
         <w:rPr>
           <w:rFonts w:eastAsia="Times New Roman" w:cs="Times New Roman"/>
         </w:rPr>
-        <w:t>elease" click the ChromeDriver #.## link &gt; Click "chromedriver_win32.zip"</w:t>
+        <w:t xml:space="preserve">elease" click the </w:t>
+      </w:r>
+      <w:proofErr w:type="spellStart"/>
+      <w:r>
+        <w:rPr>
+          <w:rFonts w:eastAsia="Times New Roman" w:cs="Times New Roman"/>
+        </w:rPr>
+        <w:t>ChromeDriver</w:t>
+      </w:r>
+      <w:proofErr w:type="spellEnd"/>
+      <w:r>
+        <w:rPr>
+          <w:rFonts w:eastAsia="Times New Roman" w:cs="Times New Roman"/>
+        </w:rPr>
+        <w:t xml:space="preserve"> #.## link &gt; Click "chromedriver_win32.zip"</w:t>
       </w:r>
     </w:p>
     <w:p>
@@ -858,7 +927,21 @@
         <w:rPr>
           <w:rFonts w:eastAsia="Times New Roman" w:cs="Times New Roman"/>
         </w:rPr>
-        <w:t>Create a new project &gt; MSTest Test Project (.NET Core)</w:t>
+        <w:t xml:space="preserve">Create a new project &gt; </w:t>
+      </w:r>
+      <w:proofErr w:type="spellStart"/>
+      <w:r>
+        <w:rPr>
+          <w:rFonts w:eastAsia="Times New Roman" w:cs="Times New Roman"/>
+        </w:rPr>
+        <w:t>MSTest</w:t>
+      </w:r>
+      <w:proofErr w:type="spellEnd"/>
+      <w:r>
+        <w:rPr>
+          <w:rFonts w:eastAsia="Times New Roman" w:cs="Times New Roman"/>
+        </w:rPr>
+        <w:t xml:space="preserve"> Test Project (.NET Core)</w:t>
       </w:r>
     </w:p>
     <w:p>
@@ -877,7 +960,21 @@
         <w:rPr>
           <w:rFonts w:eastAsia="Times New Roman" w:cs="Times New Roman"/>
         </w:rPr>
-        <w:t>Install the following NuGet packages</w:t>
+        <w:t xml:space="preserve">Install the following </w:t>
+      </w:r>
+      <w:proofErr w:type="spellStart"/>
+      <w:r>
+        <w:rPr>
+          <w:rFonts w:eastAsia="Times New Roman" w:cs="Times New Roman"/>
+        </w:rPr>
+        <w:t>NuGet</w:t>
+      </w:r>
+      <w:proofErr w:type="spellEnd"/>
+      <w:r>
+        <w:rPr>
+          <w:rFonts w:eastAsia="Times New Roman" w:cs="Times New Roman"/>
+        </w:rPr>
+        <w:t xml:space="preserve"> packages</w:t>
       </w:r>
     </w:p>
     <w:p>
@@ -892,11 +989,33 @@
           <w:rFonts w:eastAsia="Times New Roman" w:cs="Times New Roman"/>
         </w:rPr>
       </w:pPr>
-      <w:r>
-        <w:rPr>
-          <w:rFonts w:eastAsia="Times New Roman" w:cs="Times New Roman"/>
-        </w:rPr>
-        <w:t>DotNetSeleniumExtras.WaitHelpers by SeleniumExtras.WaitHelpers (v3.11.0)</w:t>
+      <w:proofErr w:type="spellStart"/>
+      <w:r>
+        <w:rPr>
+          <w:rFonts w:eastAsia="Times New Roman" w:cs="Times New Roman"/>
+        </w:rPr>
+        <w:t>DotNetSeleniumExtras.WaitHelpers</w:t>
+      </w:r>
+      <w:proofErr w:type="spellEnd"/>
+      <w:r>
+        <w:rPr>
+          <w:rFonts w:eastAsia="Times New Roman" w:cs="Times New Roman"/>
+        </w:rPr>
+        <w:t xml:space="preserve"> by </w:t>
+      </w:r>
+      <w:proofErr w:type="spellStart"/>
+      <w:r>
+        <w:rPr>
+          <w:rFonts w:eastAsia="Times New Roman" w:cs="Times New Roman"/>
+        </w:rPr>
+        <w:t>SeleniumExtras.WaitHelpers</w:t>
+      </w:r>
+      <w:proofErr w:type="spellEnd"/>
+      <w:r>
+        <w:rPr>
+          <w:rFonts w:eastAsia="Times New Roman" w:cs="Times New Roman"/>
+        </w:rPr>
+        <w:t xml:space="preserve"> (v3.11.0)</w:t>
       </w:r>
     </w:p>
     <w:p>
@@ -915,7 +1034,21 @@
         <w:rPr>
           <w:rFonts w:eastAsia="Times New Roman" w:cs="Times New Roman"/>
         </w:rPr>
-        <w:t>Used for StalenessOf checks</w:t>
+        <w:t xml:space="preserve">Used for </w:t>
+      </w:r>
+      <w:proofErr w:type="spellStart"/>
+      <w:r>
+        <w:rPr>
+          <w:rFonts w:eastAsia="Times New Roman" w:cs="Times New Roman"/>
+        </w:rPr>
+        <w:t>StalenessOf</w:t>
+      </w:r>
+      <w:proofErr w:type="spellEnd"/>
+      <w:r>
+        <w:rPr>
+          <w:rFonts w:eastAsia="Times New Roman" w:cs="Times New Roman"/>
+        </w:rPr>
+        <w:t xml:space="preserve"> checks</w:t>
       </w:r>
     </w:p>
     <w:p>
@@ -930,11 +1063,19 @@
           <w:rFonts w:eastAsia="Times New Roman" w:cs="Times New Roman"/>
         </w:rPr>
       </w:pPr>
-      <w:r>
-        <w:rPr>
-          <w:rFonts w:eastAsia="Times New Roman" w:cs="Times New Roman"/>
-        </w:rPr>
-        <w:t>Selenium.Support by Selenium Committers</w:t>
+      <w:proofErr w:type="spellStart"/>
+      <w:r>
+        <w:rPr>
+          <w:rFonts w:eastAsia="Times New Roman" w:cs="Times New Roman"/>
+        </w:rPr>
+        <w:t>Selenium.Support</w:t>
+      </w:r>
+      <w:proofErr w:type="spellEnd"/>
+      <w:r>
+        <w:rPr>
+          <w:rFonts w:eastAsia="Times New Roman" w:cs="Times New Roman"/>
+        </w:rPr>
+        <w:t xml:space="preserve"> by Selenium Committers</w:t>
       </w:r>
       <w:r>
         <w:rPr>
@@ -955,11 +1096,19 @@
           <w:rFonts w:eastAsia="Times New Roman" w:cs="Times New Roman"/>
         </w:rPr>
       </w:pPr>
-      <w:r>
-        <w:rPr>
-          <w:rFonts w:eastAsia="Times New Roman" w:cs="Times New Roman"/>
-        </w:rPr>
-        <w:t>Selenium.WebDriver by Selenium Committers</w:t>
+      <w:proofErr w:type="spellStart"/>
+      <w:r>
+        <w:rPr>
+          <w:rFonts w:eastAsia="Times New Roman" w:cs="Times New Roman"/>
+        </w:rPr>
+        <w:t>Selenium.WebDriver</w:t>
+      </w:r>
+      <w:proofErr w:type="spellEnd"/>
+      <w:r>
+        <w:rPr>
+          <w:rFonts w:eastAsia="Times New Roman" w:cs="Times New Roman"/>
+        </w:rPr>
+        <w:t xml:space="preserve"> by Selenium Committers</w:t>
       </w:r>
       <w:r>
         <w:rPr>
@@ -975,12 +1124,14 @@
           <w:rFonts w:eastAsia="Times New Roman"/>
         </w:rPr>
       </w:pPr>
+      <w:proofErr w:type="spellStart"/>
       <w:r>
         <w:rPr>
           <w:rFonts w:eastAsia="Times New Roman"/>
         </w:rPr>
         <w:t>BrowserType</w:t>
       </w:r>
+      <w:proofErr w:type="spellEnd"/>
     </w:p>
     <w:bookmarkStart w:id="0" w:name="_MON_1625814730"/>
     <w:bookmarkEnd w:id="0"/>
@@ -1018,7 +1169,7 @@
           <v:shape id="_x0000_i1025" type="#_x0000_t75" style="width:468pt;height:122.25pt" o:ole="">
             <v:imagedata r:id="rId14" o:title=""/>
           </v:shape>
-          <o:OLEObject Type="Embed" ProgID="Word.Document.8" ShapeID="_x0000_i1025" DrawAspect="Content" ObjectID="_1625822454" r:id="rId15">
+          <o:OLEObject Type="Embed" ProgID="Word.Document.8" ShapeID="_x0000_i1025" DrawAspect="Content" ObjectID="_1625822676" r:id="rId15">
             <o:FieldCodes>\s</o:FieldCodes>
           </o:OLEObject>
         </w:object>
@@ -1031,6 +1182,7 @@
           <w:rFonts w:eastAsia="Times New Roman"/>
         </w:rPr>
       </w:pPr>
+      <w:proofErr w:type="spellStart"/>
       <w:r>
         <w:rPr>
           <w:rFonts w:eastAsia="Times New Roman"/>
@@ -1038,6 +1190,7 @@
         <w:lastRenderedPageBreak/>
         <w:t>WebDriverFactory</w:t>
       </w:r>
+      <w:proofErr w:type="spellEnd"/>
     </w:p>
     <w:p>
       <w:r>
@@ -1061,7 +1214,7 @@
           <v:shape id="_x0000_i1026" type="#_x0000_t75" style="width:468pt;height:356.25pt" o:ole="">
             <v:imagedata r:id="rId16" o:title=""/>
           </v:shape>
-          <o:OLEObject Type="Embed" ProgID="Word.Document.8" ShapeID="_x0000_i1026" DrawAspect="Content" ObjectID="_1625822455" r:id="rId17">
+          <o:OLEObject Type="Embed" ProgID="Word.Document.8" ShapeID="_x0000_i1026" DrawAspect="Content" ObjectID="_1625822677" r:id="rId17">
             <o:FieldCodes>\s</o:FieldCodes>
           </o:OLEObject>
         </w:object>
@@ -1074,6 +1227,7 @@
           <w:rFonts w:eastAsia="Times New Roman"/>
         </w:rPr>
       </w:pPr>
+      <w:proofErr w:type="spellStart"/>
       <w:r>
         <w:rPr>
           <w:rFonts w:eastAsia="Times New Roman"/>
@@ -1086,10 +1240,19 @@
         </w:rPr>
         <w:t>s</w:t>
       </w:r>
-    </w:p>
-    <w:p>
-      <w:r>
-        <w:t xml:space="preserve">I toiled over deciding if I wanted to create class objects vs. extension methods off the IWebDriver.  After going back and forth multiple times I settled on the </w:t>
+      <w:proofErr w:type="spellEnd"/>
+    </w:p>
+    <w:p>
+      <w:r>
+        <w:t xml:space="preserve">I toiled over deciding if I wanted to create class objects vs. extension methods off the </w:t>
+      </w:r>
+      <w:proofErr w:type="spellStart"/>
+      <w:r>
+        <w:t>IWebDriver</w:t>
+      </w:r>
+      <w:proofErr w:type="spellEnd"/>
+      <w:r>
+        <w:t xml:space="preserve">.  After going back and forth multiple times I settled on the </w:t>
       </w:r>
       <w:hyperlink r:id="rId18" w:history="1">
         <w:r>
@@ -1123,7 +1286,15 @@
         <w:t xml:space="preserve"> class.</w:t>
       </w:r>
       <w:r>
-        <w:t xml:space="preserve">  I decided to keep the code in the OpenQA.Selenium namespace except for the actual test class, so developers would not have to add another using path.</w:t>
+        <w:t xml:space="preserve">  I decided to keep the code in the </w:t>
+      </w:r>
+      <w:proofErr w:type="spellStart"/>
+      <w:r>
+        <w:t>OpenQA.Selenium</w:t>
+      </w:r>
+      <w:proofErr w:type="spellEnd"/>
+      <w:r>
+        <w:t xml:space="preserve"> namespace except for the actual test class, so developers would not have to add another using path.</w:t>
       </w:r>
     </w:p>
     <w:bookmarkStart w:id="2" w:name="_MON_1625814954"/>
@@ -1143,7 +1314,7 @@
           <v:shape id="_x0000_i1027" type="#_x0000_t75" style="width:468pt;height:444.75pt" o:ole="">
             <v:imagedata r:id="rId20" o:title=""/>
           </v:shape>
-          <o:OLEObject Type="Embed" ProgID="Word.Document.8" ShapeID="_x0000_i1027" DrawAspect="Content" ObjectID="_1625822456" r:id="rId21">
+          <o:OLEObject Type="Embed" ProgID="Word.Document.8" ShapeID="_x0000_i1027" DrawAspect="Content" ObjectID="_1625822678" r:id="rId21">
             <o:FieldCodes>\s</o:FieldCodes>
           </o:OLEObject>
         </w:object>
@@ -1166,7 +1337,7 @@
           <v:shape id="_x0000_i1028" type="#_x0000_t75" style="width:468pt;height:423pt" o:ole="">
             <v:imagedata r:id="rId22" o:title=""/>
           </v:shape>
-          <o:OLEObject Type="Embed" ProgID="Word.Document.8" ShapeID="_x0000_i1028" DrawAspect="Content" ObjectID="_1625822457" r:id="rId23">
+          <o:OLEObject Type="Embed" ProgID="Word.Document.8" ShapeID="_x0000_i1028" DrawAspect="Content" ObjectID="_1625822679" r:id="rId23">
             <o:FieldCodes>\s</o:FieldCodes>
           </o:OLEObject>
         </w:object>
@@ -1189,7 +1360,7 @@
           <v:shape id="_x0000_i1029" type="#_x0000_t75" style="width:468pt;height:356.25pt" o:ole="">
             <v:imagedata r:id="rId24" o:title=""/>
           </v:shape>
-          <o:OLEObject Type="Embed" ProgID="Word.Document.8" ShapeID="_x0000_i1029" DrawAspect="Content" ObjectID="_1625822458" r:id="rId25">
+          <o:OLEObject Type="Embed" ProgID="Word.Document.8" ShapeID="_x0000_i1029" DrawAspect="Content" ObjectID="_1625822680" r:id="rId25">
             <o:FieldCodes>\s</o:FieldCodes>
           </o:OLEObject>
         </w:object>
@@ -1202,12 +1373,14 @@
           <w:rFonts w:eastAsia="Times New Roman"/>
         </w:rPr>
       </w:pPr>
+      <w:proofErr w:type="spellStart"/>
       <w:r>
         <w:rPr>
           <w:rFonts w:eastAsia="Times New Roman"/>
         </w:rPr>
         <w:t>WebDriverTest</w:t>
       </w:r>
+      <w:proofErr w:type="spellEnd"/>
     </w:p>
     <w:p>
       <w:r>
@@ -1236,7 +1409,7 @@
           <v:shape id="_x0000_i1030" type="#_x0000_t75" style="width:468pt;height:522.75pt" o:ole="">
             <v:imagedata r:id="rId26" o:title=""/>
           </v:shape>
-          <o:OLEObject Type="Embed" ProgID="Word.Document.8" ShapeID="_x0000_i1030" DrawAspect="Content" ObjectID="_1625822459" r:id="rId27">
+          <o:OLEObject Type="Embed" ProgID="Word.Document.8" ShapeID="_x0000_i1030" DrawAspect="Content" ObjectID="_1625822681" r:id="rId27">
             <o:FieldCodes>\s</o:FieldCodes>
           </o:OLEObject>
         </w:object>
@@ -1288,7 +1461,21 @@
           <w:rPr>
             <w:rStyle w:val="Hyperlink"/>
           </w:rPr>
-          <w:t>Introduction To Selenium Webdriver With C# In Visual Studio 2015</w:t>
+          <w:t xml:space="preserve">Introduction To Selenium </w:t>
+        </w:r>
+        <w:proofErr w:type="spellStart"/>
+        <w:r>
+          <w:rPr>
+            <w:rStyle w:val="Hyperlink"/>
+          </w:rPr>
+          <w:t>Webdriver</w:t>
+        </w:r>
+        <w:proofErr w:type="spellEnd"/>
+        <w:r>
+          <w:rPr>
+            <w:rStyle w:val="Hyperlink"/>
+          </w:rPr>
+          <w:t xml:space="preserve"> With C# In Visual Studio 2015</w:t>
         </w:r>
       </w:hyperlink>
     </w:p>
@@ -1345,11 +1532,47 @@
         </w:numPr>
       </w:pPr>
       <w:hyperlink r:id="rId32" w:anchor="addbyabstract" w:history="1">
+        <w:proofErr w:type="spellStart"/>
         <w:r>
           <w:rPr>
             <w:rStyle w:val="Hyperlink"/>
           </w:rPr>
-          <w:t>DogFoodCon 2018 – Addition by Abstration: A conversation about abstraction and dynamic programming – by Jerren Every</w:t>
+          <w:t>DogFoodCon</w:t>
+        </w:r>
+        <w:proofErr w:type="spellEnd"/>
+        <w:r>
+          <w:rPr>
+            <w:rStyle w:val="Hyperlink"/>
+          </w:rPr>
+          <w:t xml:space="preserve"> 2018 – Addition by </w:t>
+        </w:r>
+        <w:proofErr w:type="spellStart"/>
+        <w:r>
+          <w:rPr>
+            <w:rStyle w:val="Hyperlink"/>
+          </w:rPr>
+          <w:t>Abstration</w:t>
+        </w:r>
+        <w:proofErr w:type="spellEnd"/>
+        <w:r>
+          <w:rPr>
+            <w:rStyle w:val="Hyperlink"/>
+          </w:rPr>
+          <w:t xml:space="preserve">: A conversation about abstraction and dynamic programming – by </w:t>
+        </w:r>
+        <w:proofErr w:type="spellStart"/>
+        <w:r>
+          <w:rPr>
+            <w:rStyle w:val="Hyperlink"/>
+          </w:rPr>
+          <w:t>Jerren</w:t>
+        </w:r>
+        <w:proofErr w:type="spellEnd"/>
+        <w:r>
+          <w:rPr>
+            <w:rStyle w:val="Hyperlink"/>
+          </w:rPr>
+          <w:t xml:space="preserve"> Every</w:t>
         </w:r>
       </w:hyperlink>
     </w:p>
@@ -1361,8 +1584,13 @@
           <w:numId w:val="3"/>
         </w:numPr>
       </w:pPr>
-      <w:r>
-        <w:t>Jerren discussed standard refactoring techniques with Test-Driven Development along with concepts like Page Objects that abstract away logic from data.</w:t>
+      <w:proofErr w:type="spellStart"/>
+      <w:r>
+        <w:t>Jerren</w:t>
+      </w:r>
+      <w:proofErr w:type="spellEnd"/>
+      <w:r>
+        <w:t xml:space="preserve"> discussed standard refactoring techniques with Test-Driven Development along with concepts like Page Objects that abstract away logic from data.</w:t>
       </w:r>
     </w:p>
     <w:p>
@@ -1419,16 +1647,23 @@
       <w:pPr>
         <w:pStyle w:val="Heading1"/>
       </w:pPr>
+      <w:proofErr w:type="spellStart"/>
       <w:r>
         <w:t>DogFoodCon</w:t>
       </w:r>
+      <w:proofErr w:type="spellEnd"/>
       <w:r>
         <w:t xml:space="preserve"> 2019</w:t>
       </w:r>
     </w:p>
     <w:p>
-      <w:r>
-        <w:t xml:space="preserve">DogFoodCon is my favorite conference to attend each year which is why I was ecstatic when I was approached to </w:t>
+      <w:proofErr w:type="spellStart"/>
+      <w:r>
+        <w:t>DogFoodCon</w:t>
+      </w:r>
+      <w:proofErr w:type="spellEnd"/>
+      <w:r>
+        <w:t xml:space="preserve"> is my favorite conference to attend each year which is why I was ecstatic when I was approached to </w:t>
       </w:r>
       <w:r>
         <w:t xml:space="preserve">become a </w:t>
@@ -1440,22 +1675,38 @@
         <w:t xml:space="preserve">tech blogger.  I've written a few articles covering the sessions I've attended so far at </w:t>
       </w:r>
       <w:hyperlink r:id="rId34" w:history="1">
+        <w:proofErr w:type="spellStart"/>
         <w:r>
           <w:rPr>
             <w:rStyle w:val="Hyperlink"/>
           </w:rPr>
-          <w:t>DogFoodCon 2017</w:t>
+          <w:t>DogFoodCon</w:t>
+        </w:r>
+        <w:proofErr w:type="spellEnd"/>
+        <w:r>
+          <w:rPr>
+            <w:rStyle w:val="Hyperlink"/>
+          </w:rPr>
+          <w:t xml:space="preserve"> 2017</w:t>
         </w:r>
       </w:hyperlink>
       <w:r>
         <w:t xml:space="preserve"> and </w:t>
       </w:r>
       <w:hyperlink r:id="rId35" w:history="1">
+        <w:proofErr w:type="spellStart"/>
         <w:r>
           <w:rPr>
             <w:rStyle w:val="Hyperlink"/>
           </w:rPr>
-          <w:t>DogFoodCon 2018</w:t>
+          <w:t>DogFoodCon</w:t>
+        </w:r>
+        <w:proofErr w:type="spellEnd"/>
+        <w:r>
+          <w:rPr>
+            <w:rStyle w:val="Hyperlink"/>
+          </w:rPr>
+          <w:t xml:space="preserve"> 2018</w:t>
         </w:r>
       </w:hyperlink>
       <w:r>
@@ -1492,12 +1743,14 @@
     </w:p>
     <w:p>
       <w:hyperlink r:id="rId36" w:history="1">
+        <w:proofErr w:type="spellStart"/>
         <w:r>
           <w:rPr>
             <w:rStyle w:val="Hyperlink"/>
           </w:rPr>
           <w:t>DogFoodCon</w:t>
         </w:r>
+        <w:proofErr w:type="spellEnd"/>
       </w:hyperlink>
       <w:r>
         <w:t xml:space="preserve"> &gt; </w:t>
@@ -1529,7 +1782,21 @@
           <w:rPr>
             <w:rStyle w:val="Hyperlink"/>
           </w:rPr>
-          <w:t>[DevOps] Get Some UI In Your CI</w:t>
+          <w:t xml:space="preserve">[DevOps] Get Some UI </w:t>
+        </w:r>
+        <w:proofErr w:type="gramStart"/>
+        <w:r>
+          <w:rPr>
+            <w:rStyle w:val="Hyperlink"/>
+          </w:rPr>
+          <w:t>In</w:t>
+        </w:r>
+        <w:proofErr w:type="gramEnd"/>
+        <w:r>
+          <w:rPr>
+            <w:rStyle w:val="Hyperlink"/>
+          </w:rPr>
+          <w:t xml:space="preserve"> Your CI</w:t>
         </w:r>
       </w:hyperlink>
     </w:p>
@@ -1595,7 +1862,18 @@
         </w:numPr>
       </w:pPr>
       <w:r>
-        <w:t>Java &gt; Gherkins &gt; Selenium &gt; Jenkins</w:t>
+        <w:t>Java &gt; G</w:t>
+      </w:r>
+      <w:bookmarkStart w:id="6" w:name="_GoBack"/>
+      <w:bookmarkEnd w:id="6"/>
+      <w:r>
+        <w:t>herkins</w:t>
+      </w:r>
+      <w:r>
+        <w:t>/Cucumber</w:t>
+      </w:r>
+      <w:r>
+        <w:t xml:space="preserve"> &gt; Selenium &gt; Jenkins</w:t>
       </w:r>
     </w:p>
     <w:p>
@@ -1619,7 +1897,15 @@
         </w:numPr>
       </w:pPr>
       <w:r>
-        <w:t>C# .NET &gt; SpecFlow &gt; Selenium &gt; Azure DevOps</w:t>
+        <w:t xml:space="preserve">C# .NET &gt; </w:t>
+      </w:r>
+      <w:proofErr w:type="spellStart"/>
+      <w:r>
+        <w:t>SpecFlow</w:t>
+      </w:r>
+      <w:proofErr w:type="spellEnd"/>
+      <w:r>
+        <w:t xml:space="preserve"> &gt; Selenium &gt; Azure DevOps</w:t>
       </w:r>
     </w:p>
     <w:p>
@@ -1637,7 +1923,15 @@
     <w:p>
       <w:r>
         <w:lastRenderedPageBreak/>
-        <w:t>My team currently works with the workflow: C# .NET &gt; MSTest (Page Object Model) &gt; Selenium &gt; Azure DevOps.  I found a lot of common ground and can't wait to compare his process fully with ours.</w:t>
+        <w:t xml:space="preserve">My team currently works with the workflow: C# .NET &gt; </w:t>
+      </w:r>
+      <w:proofErr w:type="spellStart"/>
+      <w:r>
+        <w:t>MSTest</w:t>
+      </w:r>
+      <w:proofErr w:type="spellEnd"/>
+      <w:r>
+        <w:t xml:space="preserve"> (Page Object Model) &gt; Selenium &gt; Azure DevOps.  I found a lot of common ground and can't wait to compare his process fully with ours.</w:t>
       </w:r>
     </w:p>
     <w:p>
@@ -1753,7 +2047,15 @@
     </w:p>
     <w:p>
       <w:r>
-        <w:t xml:space="preserve">Special thanks to our Adamantium Sponsor: </w:t>
+        <w:t xml:space="preserve">Special thanks to our </w:t>
+      </w:r>
+      <w:proofErr w:type="spellStart"/>
+      <w:r>
+        <w:t>Adamantium</w:t>
+      </w:r>
+      <w:proofErr w:type="spellEnd"/>
+      <w:r>
+        <w:t xml:space="preserve"> Sponsor: </w:t>
       </w:r>
       <w:hyperlink r:id="rId47" w:history="1">
         <w:r>
@@ -1764,8 +2066,6 @@
         </w:r>
       </w:hyperlink>
     </w:p>
-    <w:bookmarkStart w:id="6" w:name="_GoBack"/>
-    <w:bookmarkEnd w:id="6"/>
     <w:p>
       <w:pPr>
         <w:pStyle w:val="ListParagraph"/>
@@ -1774,30 +2074,14 @@
           <w:numId w:val="8"/>
         </w:numPr>
       </w:pPr>
-      <w:r>
-        <w:fldChar w:fldCharType="begin"/>
-      </w:r>
-      <w:r>
-        <w:instrText xml:space="preserve"> HYPERLINK "</w:instrText>
-      </w:r>
-      <w:r>
-        <w:instrText>https://twitter.com/Insight_DI</w:instrText>
-      </w:r>
-      <w:r>
-        <w:instrText xml:space="preserve">" </w:instrText>
-      </w:r>
-      <w:r>
-        <w:fldChar w:fldCharType="separate"/>
-      </w:r>
-      <w:r>
-        <w:rPr>
-          <w:rStyle w:val="Hyperlink"/>
-        </w:rPr>
-        <w:t>https://twitter.com/Insight_DI</w:t>
-      </w:r>
-      <w:r>
-        <w:fldChar w:fldCharType="end"/>
-      </w:r>
+      <w:hyperlink r:id="rId48" w:history="1">
+        <w:r>
+          <w:rPr>
+            <w:rStyle w:val="Hyperlink"/>
+          </w:rPr>
+          <w:t>https://twitter.com/Insight_DI</w:t>
+        </w:r>
+      </w:hyperlink>
     </w:p>
     <w:p>
       <w:pPr>
@@ -1807,7 +2091,7 @@
           <w:numId w:val="8"/>
         </w:numPr>
       </w:pPr>
-      <w:hyperlink r:id="rId48" w:history="1">
+      <w:hyperlink r:id="rId49" w:history="1">
         <w:r>
           <w:rPr>
             <w:rStyle w:val="Hyperlink"/>
@@ -1826,12 +2110,20 @@
     </w:p>
     <w:p>
       <w:r>
-        <w:t xml:space="preserve">I've provided the basics required to setup Selenium including the environment for Win10 and browsers.  The sample code demonstrates how to implement common calls to handle waits, find elements, and wait until page load as extension methods off the IWebDriver to enhance and stream line the process.  </w:t>
+        <w:t xml:space="preserve">I've provided the basics required to setup Selenium including the environment for Win10 and browsers.  The sample code demonstrates how to implement common calls to handle waits, find elements, and wait until page load as extension methods off the </w:t>
+      </w:r>
+      <w:proofErr w:type="spellStart"/>
+      <w:r>
+        <w:t>IWebDriver</w:t>
+      </w:r>
+      <w:proofErr w:type="spellEnd"/>
+      <w:r>
+        <w:t xml:space="preserve"> to enhance and stream line the process.  </w:t>
       </w:r>
       <w:r>
         <w:t xml:space="preserve">Next steps would be to learn about the </w:t>
       </w:r>
-      <w:hyperlink r:id="rId49" w:history="1">
+      <w:hyperlink r:id="rId50" w:history="1">
         <w:r>
           <w:rPr>
             <w:rStyle w:val="Hyperlink"/>
@@ -1843,8 +2135,13 @@
         <w:t xml:space="preserve">.  </w:t>
       </w:r>
       <w:r>
-        <w:t>I also plugged a DogFoodCon</w:t>
-      </w:r>
+        <w:t xml:space="preserve">I also plugged a </w:t>
+      </w:r>
+      <w:proofErr w:type="spellStart"/>
+      <w:r>
+        <w:t>DogFoodCon</w:t>
+      </w:r>
+      <w:proofErr w:type="spellEnd"/>
       <w:r>
         <w:t xml:space="preserve"> 2019 session that will teach you how to add your Selenium tests into your DevOps pipeline.</w:t>
       </w:r>
@@ -1902,7 +2199,21 @@
         <w:rPr>
           <w:i/>
         </w:rPr>
-        <w:t>Did you like the plug for the DogFoodCon session?  Would the conference/session get as much attention if it was its own article?  Do you like the format of this article?  What can I do to improve these articles?</w:t>
+        <w:t xml:space="preserve">Did you like the plug for the </w:t>
+      </w:r>
+      <w:proofErr w:type="spellStart"/>
+      <w:r>
+        <w:rPr>
+          <w:i/>
+        </w:rPr>
+        <w:t>DogFoodCon</w:t>
+      </w:r>
+      <w:proofErr w:type="spellEnd"/>
+      <w:r>
+        <w:rPr>
+          <w:i/>
+        </w:rPr>
+        <w:t xml:space="preserve"> session?  Would the conference/session get as much attention if it was its own article?  Do you like the format of this article?  What can I do to improve these articles?</w:t>
       </w:r>
     </w:p>
     <w:sectPr>

</xml_diff>